<commit_message>
Final site, missing home
</commit_message>
<xml_diff>
--- a/rules/eTreasureHunt.docx
+++ b/rules/eTreasureHunt.docx
@@ -1,6 +1,6 @@
 
 <file path=word/document.xml><?xml version="1.0" encoding="utf-8"?>
-<w:document xmlns:wpc="http://schemas.microsoft.com/office/word/2010/wordprocessingCanvas" xmlns:mc="http://schemas.openxmlformats.org/markup-compatibility/2006" xmlns:o="urn:schemas-microsoft-com:office:office" xmlns:r="http://schemas.openxmlformats.org/officeDocument/2006/relationships" xmlns:m="http://schemas.openxmlformats.org/officeDocument/2006/math" xmlns:v="urn:schemas-microsoft-com:vml" xmlns:wp14="http://schemas.microsoft.com/office/word/2010/wordprocessingDrawing" xmlns:wp="http://schemas.openxmlformats.org/drawingml/2006/wordprocessingDrawing" xmlns:w10="urn:schemas-microsoft-com:office:word" xmlns:w="http://schemas.openxmlformats.org/wordprocessingml/2006/main" xmlns:w14="http://schemas.microsoft.com/office/word/2010/wordml" xmlns:wpg="http://schemas.microsoft.com/office/word/2010/wordprocessingGroup" xmlns:wpi="http://schemas.microsoft.com/office/word/2010/wordprocessingInk" xmlns:wne="http://schemas.microsoft.com/office/word/2006/wordml" xmlns:wps="http://schemas.microsoft.com/office/word/2010/wordprocessingShape" mc:Ignorable="w14 wp14">
+<w:document xmlns:wpc="http://schemas.microsoft.com/office/word/2010/wordprocessingCanvas" xmlns:mc="http://schemas.openxmlformats.org/markup-compatibility/2006" xmlns:o="urn:schemas-microsoft-com:office:office" xmlns:r="http://schemas.openxmlformats.org/officeDocument/2006/relationships" xmlns:m="http://schemas.openxmlformats.org/officeDocument/2006/math" xmlns:v="urn:schemas-microsoft-com:vml" xmlns:wp14="http://schemas.microsoft.com/office/word/2010/wordprocessingDrawing" xmlns:wp="http://schemas.openxmlformats.org/drawingml/2006/wordprocessingDrawing" xmlns:w10="urn:schemas-microsoft-com:office:word" xmlns:w="http://schemas.openxmlformats.org/wordprocessingml/2006/main" xmlns:w14="http://schemas.microsoft.com/office/word/2010/wordml" xmlns:w15="http://schemas.microsoft.com/office/word/2012/wordml" xmlns:wpg="http://schemas.microsoft.com/office/word/2010/wordprocessingGroup" xmlns:wpi="http://schemas.microsoft.com/office/word/2010/wordprocessingInk" xmlns:wne="http://schemas.microsoft.com/office/word/2006/wordml" xmlns:wps="http://schemas.microsoft.com/office/word/2010/wordprocessingShape" mc:Ignorable="w14 w15 wp14">
   <w:background w:color="FFFFFF"/>
   <w:body>
     <w:p>
@@ -46,139 +46,225 @@
       </w:r>
     </w:p>
     <w:p>
-      <w:r>
-        <w:rPr>
-          <w:rFonts w:ascii="Trebuchet MS" w:eastAsia="Trebuchet MS" w:hAnsi="Trebuchet MS" w:cs="Trebuchet MS"/>
-        </w:rPr>
-        <w:t>1. 4 participants in each Te</w:t>
-      </w:r>
-      <w:r>
-        <w:rPr>
-          <w:rFonts w:ascii="Trebuchet MS" w:eastAsia="Trebuchet MS" w:hAnsi="Trebuchet MS" w:cs="Trebuchet MS"/>
-        </w:rPr>
-        <w:t>am. Name your Team whatever</w:t>
-      </w:r>
-      <w:r>
-        <w:rPr>
-          <w:rFonts w:ascii="Trebuchet MS" w:eastAsia="Trebuchet MS" w:hAnsi="Trebuchet MS" w:cs="Trebuchet MS"/>
-        </w:rPr>
-        <w:t xml:space="preserve"> you wish it to be. Select a          Team Leader to lead your team to Victory.</w:t>
-      </w:r>
-    </w:p>
-    <w:p/>
-    <w:p>
-      <w:r>
-        <w:rPr>
-          <w:rFonts w:ascii="Trebuchet MS" w:eastAsia="Trebuchet MS" w:hAnsi="Trebuchet MS" w:cs="Trebuchet MS"/>
-        </w:rPr>
-        <w:t>2. Each participant should have their ID cards at the time of registration. Participant without an ID card will not be allowed to participate.</w:t>
-      </w:r>
-    </w:p>
-    <w:p/>
-    <w:p>
-      <w:r>
-        <w:rPr>
-          <w:rFonts w:ascii="Trebuchet MS" w:eastAsia="Trebuchet MS" w:hAnsi="Trebuchet MS" w:cs="Trebuchet MS"/>
-        </w:rPr>
-        <w:t>3. At least 1 member in a team should possess a smartphone.</w:t>
-      </w:r>
-    </w:p>
-    <w:p/>
-    <w:p>
-      <w:r>
-        <w:t>4.  Do not move, ta</w:t>
-      </w:r>
-      <w:r>
-        <w:t>mper with, destroy, or</w:t>
-      </w:r>
-      <w:r>
-        <w:t xml:space="preserve"> alter the answers at the clue locations.</w:t>
-      </w:r>
-    </w:p>
-    <w:p>
-      <w:r>
-        <w:t xml:space="preserve">     Those found doing any of the above, will be disqualified. Play a Fair game!</w:t>
-      </w:r>
-    </w:p>
-    <w:p/>
-    <w:p>
-      <w:proofErr w:type="gramStart"/>
-      <w:r>
-        <w:rPr>
-          <w:rFonts w:ascii="Trebuchet MS" w:eastAsia="Trebuchet MS" w:hAnsi="Trebuchet MS" w:cs="Trebuchet MS"/>
-        </w:rPr>
-        <w:t>5.</w:t>
-      </w:r>
-      <w:r>
-        <w:rPr>
-          <w:rFonts w:ascii="Trebuchet MS" w:eastAsia="Trebuchet MS" w:hAnsi="Trebuchet MS" w:cs="Trebuchet MS"/>
-          <w:b/>
-        </w:rPr>
-        <w:t>Teams</w:t>
-      </w:r>
-      <w:proofErr w:type="gramEnd"/>
-      <w:r>
-        <w:rPr>
-          <w:rFonts w:ascii="Trebuchet MS" w:eastAsia="Trebuchet MS" w:hAnsi="Trebuchet MS" w:cs="Trebuchet MS"/>
-          <w:b/>
-        </w:rPr>
-        <w:t xml:space="preserve"> must stay together</w:t>
-      </w:r>
-      <w:r>
-        <w:rPr>
-          <w:b/>
-        </w:rPr>
-        <w:t>.</w:t>
-      </w:r>
-      <w:r>
-        <w:t xml:space="preserve">  Teams must be at the same clue site at the same time, and you must stay within sight and earshot of each other.  Team members should not use cell phones to communicate, unless you’ve become separated for some reason.  Members should not run ahead of the others to solve clues.  If someone gets separated from the team, has to leave early, or to stop for health reasons, that person can rejoin you later, but cannot participate by working on clues while they are away from the rest of the team.</w:t>
-      </w:r>
-    </w:p>
-    <w:p/>
-    <w:p>
-      <w:r>
-        <w:t>6.  You are asked to be respectful of all other participants in the treasure hunt and to be courteous to the residents of the playing area.</w:t>
-      </w:r>
-    </w:p>
-    <w:p/>
-    <w:p>
-      <w:r>
-        <w:t>7. Before the Hunt begins, make</w:t>
-      </w:r>
-      <w:r>
-        <w:t xml:space="preserve"> sure you are well-aware of the</w:t>
-      </w:r>
-      <w:r>
-        <w:t xml:space="preserve"> (Campus</w:t>
-      </w:r>
-      <w:r>
-        <w:t>) Environment</w:t>
-      </w:r>
-    </w:p>
-    <w:p/>
-    <w:p>
-      <w:r>
-        <w:t>8. The Clues are to be solved in a Particular ord</w:t>
-      </w:r>
-      <w:r>
-        <w:t>er. A Team cannot skip a clue!</w:t>
-      </w:r>
-      <w:r>
-        <w:t xml:space="preserve"> Skipping a Clue may lead you to Disqualification or Start all over.</w:t>
-      </w:r>
-    </w:p>
-    <w:p/>
-    <w:p>
-      <w:r>
-        <w:t>9. Outs</w:t>
-      </w:r>
-      <w:r>
-        <w:t>ide help is no</w:t>
+      <w:pPr>
+        <w:pStyle w:val="ListParagraph"/>
+        <w:numPr>
+          <w:ilvl w:val="0"/>
+          <w:numId w:val="10"/>
+        </w:numPr>
+      </w:pPr>
+      <w:r>
+        <w:rPr>
+          <w:rFonts w:ascii="Trebuchet MS" w:eastAsia="Trebuchet MS" w:hAnsi="Trebuchet MS" w:cs="Trebuchet MS"/>
+        </w:rPr>
+        <w:t>4 members</w:t>
       </w:r>
       <w:bookmarkStart w:id="0" w:name="_GoBack"/>
       <w:bookmarkEnd w:id="0"/>
       <w:r>
-        <w:t>t allowed. Those found</w:t>
+        <w:rPr>
+          <w:rFonts w:ascii="Trebuchet MS" w:eastAsia="Trebuchet MS" w:hAnsi="Trebuchet MS" w:cs="Trebuchet MS"/>
+        </w:rPr>
+        <w:t xml:space="preserve"> in each Te</w:t>
+      </w:r>
+      <w:r>
+        <w:rPr>
+          <w:rFonts w:ascii="Trebuchet MS" w:eastAsia="Trebuchet MS" w:hAnsi="Trebuchet MS" w:cs="Trebuchet MS"/>
+        </w:rPr>
+        <w:t>am. Name your Team whatever</w:t>
+      </w:r>
+      <w:r>
+        <w:rPr>
+          <w:rFonts w:ascii="Trebuchet MS" w:eastAsia="Trebuchet MS" w:hAnsi="Trebuchet MS" w:cs="Trebuchet MS"/>
+        </w:rPr>
+        <w:t xml:space="preserve"> you wish it to be. Select a          Team Leader to lead your team to Victory.</w:t>
+      </w:r>
+    </w:p>
+    <w:p/>
+    <w:p>
+      <w:pPr>
+        <w:pStyle w:val="ListParagraph"/>
+        <w:numPr>
+          <w:ilvl w:val="0"/>
+          <w:numId w:val="10"/>
+        </w:numPr>
+      </w:pPr>
+      <w:r>
+        <w:rPr>
+          <w:rFonts w:ascii="Trebuchet MS" w:eastAsia="Trebuchet MS" w:hAnsi="Trebuchet MS" w:cs="Trebuchet MS"/>
+        </w:rPr>
+        <w:t>Each participant should have their ID cards at the time of registration. Participant without an ID card will not be allowed to participate.</w:t>
+      </w:r>
+    </w:p>
+    <w:p/>
+    <w:p>
+      <w:pPr>
+        <w:pStyle w:val="ListParagraph"/>
+        <w:numPr>
+          <w:ilvl w:val="0"/>
+          <w:numId w:val="10"/>
+        </w:numPr>
+        <w:rPr>
+          <w:b/>
+        </w:rPr>
+      </w:pPr>
+      <w:r>
+        <w:rPr>
+          <w:rFonts w:ascii="Trebuchet MS" w:eastAsia="Trebuchet MS" w:hAnsi="Trebuchet MS" w:cs="Trebuchet MS"/>
+        </w:rPr>
+        <w:t>At least 1 member in a team should possess a smartphone.</w:t>
+      </w:r>
+      <w:r>
+        <w:rPr>
+          <w:rFonts w:ascii="Trebuchet MS" w:eastAsia="Trebuchet MS" w:hAnsi="Trebuchet MS" w:cs="Trebuchet MS"/>
+        </w:rPr>
+        <w:t xml:space="preserve"> </w:t>
+      </w:r>
+      <w:r>
+        <w:rPr>
+          <w:rFonts w:ascii="Trebuchet MS" w:eastAsia="Trebuchet MS" w:hAnsi="Trebuchet MS" w:cs="Trebuchet MS"/>
+          <w:b/>
+        </w:rPr>
+        <w:t>(Use of Mobile phones is not allowed in the 1</w:t>
+      </w:r>
+      <w:r>
+        <w:rPr>
+          <w:rFonts w:ascii="Trebuchet MS" w:eastAsia="Trebuchet MS" w:hAnsi="Trebuchet MS" w:cs="Trebuchet MS"/>
+          <w:b/>
+          <w:vertAlign w:val="superscript"/>
+        </w:rPr>
+        <w:t>st</w:t>
+      </w:r>
+      <w:r>
+        <w:rPr>
+          <w:rFonts w:ascii="Trebuchet MS" w:eastAsia="Trebuchet MS" w:hAnsi="Trebuchet MS" w:cs="Trebuchet MS"/>
+          <w:b/>
+        </w:rPr>
+        <w:t xml:space="preserve"> three chapters.) </w:t>
+      </w:r>
+    </w:p>
+    <w:p/>
+    <w:p>
+      <w:pPr>
+        <w:pStyle w:val="ListParagraph"/>
+        <w:numPr>
+          <w:ilvl w:val="0"/>
+          <w:numId w:val="10"/>
+        </w:numPr>
+      </w:pPr>
+      <w:r>
+        <w:t>Do not move, ta</w:t>
+      </w:r>
+      <w:r>
+        <w:t>mper with, destroy, or</w:t>
+      </w:r>
+      <w:r>
+        <w:t xml:space="preserve"> alter the answers at the clue locations.</w:t>
+      </w:r>
+      <w:r>
+        <w:t xml:space="preserve"> </w:t>
+      </w:r>
+      <w:r>
+        <w:t>Those found doing any of the above, will be disqualified. Play a Fair game!</w:t>
+      </w:r>
+    </w:p>
+    <w:p/>
+    <w:p>
+      <w:pPr>
+        <w:pStyle w:val="ListParagraph"/>
+        <w:numPr>
+          <w:ilvl w:val="0"/>
+          <w:numId w:val="10"/>
+        </w:numPr>
+      </w:pPr>
+      <w:r>
+        <w:rPr>
+          <w:rFonts w:ascii="Trebuchet MS" w:eastAsia="Trebuchet MS" w:hAnsi="Trebuchet MS" w:cs="Trebuchet MS"/>
+          <w:b/>
+        </w:rPr>
+        <w:t>Teams must stay together</w:t>
+      </w:r>
+      <w:r>
+        <w:rPr>
+          <w:b/>
+        </w:rPr>
+        <w:t>.</w:t>
+      </w:r>
+      <w:r>
+        <w:t xml:space="preserve">  Teams must be at the same clue site at the same time, and you must stay within sight and earshot of each other.  Team members should not use cell phones to communicate, unless you’ve become separated for some reason.  Members should not run ahead of the others to solve clues.  If someone gets separated from the team, has to leave early, or to stop for health reasons, that person can rejoin you later, but cannot participate by working on clues while they are away from the rest of the team.</w:t>
+      </w:r>
+    </w:p>
+    <w:p/>
+    <w:p>
+      <w:pPr>
+        <w:pStyle w:val="ListParagraph"/>
+        <w:numPr>
+          <w:ilvl w:val="0"/>
+          <w:numId w:val="10"/>
+        </w:numPr>
+      </w:pPr>
+      <w:r>
+        <w:t>You are asked to be respectful of all other participants in the treasure hunt and to be courteous to the residents of the playing area.</w:t>
+      </w:r>
+    </w:p>
+    <w:p/>
+    <w:p>
+      <w:pPr>
+        <w:pStyle w:val="ListParagraph"/>
+        <w:numPr>
+          <w:ilvl w:val="0"/>
+          <w:numId w:val="10"/>
+        </w:numPr>
+      </w:pPr>
+      <w:r>
+        <w:t>Before the Hunt begins, make</w:t>
+      </w:r>
+      <w:r>
+        <w:t xml:space="preserve"> sure you are well-aware of the</w:t>
+      </w:r>
+      <w:r>
+        <w:t xml:space="preserve"> (Campus</w:t>
+      </w:r>
+      <w:r>
+        <w:t>) Environment</w:t>
+      </w:r>
+      <w:r>
+        <w:t>.</w:t>
+      </w:r>
+    </w:p>
+    <w:p/>
+    <w:p>
+      <w:pPr>
+        <w:pStyle w:val="ListParagraph"/>
+        <w:numPr>
+          <w:ilvl w:val="0"/>
+          <w:numId w:val="10"/>
+        </w:numPr>
+      </w:pPr>
+      <w:r>
+        <w:t>The Clues are to be solved in a Particular ord</w:t>
+      </w:r>
+      <w:r>
+        <w:t>er. A Team cannot skip a clue!</w:t>
+      </w:r>
+      <w:r>
+        <w:t xml:space="preserve"> Skipping a Clue may lead you to Disqualification or Start all over.</w:t>
+      </w:r>
+    </w:p>
+    <w:p/>
+    <w:p>
+      <w:pPr>
+        <w:pStyle w:val="ListParagraph"/>
+        <w:numPr>
+          <w:ilvl w:val="0"/>
+          <w:numId w:val="10"/>
+        </w:numPr>
+      </w:pPr>
+      <w:r>
+        <w:t>Outs</w:t>
+      </w:r>
+      <w:r>
+        <w:t>ide help is not allowed. Those found</w:t>
       </w:r>
       <w:r>
         <w:t xml:space="preserve"> ask</w:t>
@@ -204,57 +290,134 @@
     </w:p>
     <w:p/>
     <w:p>
-      <w:r>
-        <w:t>10. Do not Search in Off-Limit areas. If you move anything to search an area make sure you put it back to the place it was before</w:t>
+      <w:pPr>
+        <w:pStyle w:val="ListParagraph"/>
+        <w:numPr>
+          <w:ilvl w:val="0"/>
+          <w:numId w:val="10"/>
+        </w:numPr>
+      </w:pPr>
+      <w:r>
+        <w:t>Do not Search in Off-Limit areas. If you move anything to search an area make sure you put it back to the place it was before</w:t>
       </w:r>
     </w:p>
     <w:p/>
     <w:p>
-      <w:r>
-        <w:t>11</w:t>
-      </w:r>
-      <w:r>
-        <w:rPr>
-          <w:rFonts w:ascii="Trebuchet MS" w:eastAsia="Trebuchet MS" w:hAnsi="Trebuchet MS" w:cs="Trebuchet MS"/>
-        </w:rPr>
-        <w:t>. There will be 4Rounds.The rounds will be online as well as offline. For the online,      there will be a site which will lead you to the next level/clue.</w:t>
+      <w:pPr>
+        <w:pStyle w:val="ListParagraph"/>
+        <w:numPr>
+          <w:ilvl w:val="0"/>
+          <w:numId w:val="10"/>
+        </w:numPr>
+      </w:pPr>
+      <w:r>
+        <w:rPr>
+          <w:rFonts w:ascii="Trebuchet MS" w:eastAsia="Trebuchet MS" w:hAnsi="Trebuchet MS" w:cs="Trebuchet MS"/>
+        </w:rPr>
+        <w:t xml:space="preserve">There will be 2 </w:t>
+      </w:r>
+      <w:r>
+        <w:rPr>
+          <w:rFonts w:ascii="Trebuchet MS" w:eastAsia="Trebuchet MS" w:hAnsi="Trebuchet MS" w:cs="Trebuchet MS"/>
+        </w:rPr>
+        <w:t>Rounds</w:t>
+      </w:r>
+      <w:r>
+        <w:rPr>
+          <w:rFonts w:ascii="Trebuchet MS" w:eastAsia="Trebuchet MS" w:hAnsi="Trebuchet MS" w:cs="Trebuchet MS"/>
+        </w:rPr>
+        <w:t xml:space="preserve"> (Each Round containing 2 chapters) </w:t>
+      </w:r>
+      <w:r>
+        <w:rPr>
+          <w:rFonts w:ascii="Trebuchet MS" w:eastAsia="Trebuchet MS" w:hAnsi="Trebuchet MS" w:cs="Trebuchet MS"/>
+        </w:rPr>
+        <w:t xml:space="preserve">.The rounds will be online as well </w:t>
+      </w:r>
+      <w:r>
+        <w:rPr>
+          <w:rFonts w:ascii="Trebuchet MS" w:eastAsia="Trebuchet MS" w:hAnsi="Trebuchet MS" w:cs="Trebuchet MS"/>
+        </w:rPr>
+        <w:t>as offline. For the online,</w:t>
+      </w:r>
+      <w:r>
+        <w:rPr>
+          <w:rFonts w:ascii="Trebuchet MS" w:eastAsia="Trebuchet MS" w:hAnsi="Trebuchet MS" w:cs="Trebuchet MS"/>
+        </w:rPr>
+        <w:t xml:space="preserve"> there will be a site which will lead you to the next level/clue.</w:t>
+      </w:r>
+    </w:p>
+    <w:p>
+      <w:pPr>
+        <w:pStyle w:val="ListParagraph"/>
+        <w:rPr>
+          <w:szCs w:val="22"/>
+        </w:rPr>
+      </w:pPr>
+    </w:p>
+    <w:p>
+      <w:pPr>
+        <w:pStyle w:val="ListParagraph"/>
+        <w:numPr>
+          <w:ilvl w:val="0"/>
+          <w:numId w:val="10"/>
+        </w:numPr>
+      </w:pPr>
+      <w:r>
+        <w:rPr>
+          <w:szCs w:val="22"/>
+        </w:rPr>
+        <w:lastRenderedPageBreak/>
+        <w:t xml:space="preserve">The Teams have to complete each Chapter in a given time – interval. </w:t>
+      </w:r>
+      <w:r>
+        <w:rPr>
+          <w:rFonts w:eastAsia="Times New Roman"/>
+          <w:color w:val="auto"/>
+          <w:szCs w:val="22"/>
+          <w:lang w:val="en-GB" w:eastAsia="en-GB"/>
+        </w:rPr>
+        <w:t xml:space="preserve">Participants who exceed the given time limit will be disqualified. No excuses will be entertained. </w:t>
       </w:r>
     </w:p>
     <w:p/>
     <w:p>
-      <w:r>
-        <w:rPr>
-          <w:rFonts w:ascii="Trebuchet MS" w:eastAsia="Trebuchet MS" w:hAnsi="Trebuchet MS" w:cs="Trebuchet MS"/>
-        </w:rPr>
-        <w:t xml:space="preserve">12. There will be only one team who will get the </w:t>
-      </w:r>
-      <w:proofErr w:type="spellStart"/>
-      <w:r>
-        <w:rPr>
-          <w:rFonts w:ascii="Trebuchet MS" w:eastAsia="Trebuchet MS" w:hAnsi="Trebuchet MS" w:cs="Trebuchet MS"/>
-        </w:rPr>
-        <w:t>treasure.Incase</w:t>
-      </w:r>
-      <w:proofErr w:type="spellEnd"/>
-      <w:r>
-        <w:rPr>
-          <w:rFonts w:ascii="Trebuchet MS" w:eastAsia="Trebuchet MS" w:hAnsi="Trebuchet MS" w:cs="Trebuchet MS"/>
-        </w:rPr>
-        <w:t xml:space="preserve"> of a </w:t>
-      </w:r>
-      <w:proofErr w:type="gramStart"/>
-      <w:r>
-        <w:rPr>
-          <w:rFonts w:ascii="Trebuchet MS" w:eastAsia="Trebuchet MS" w:hAnsi="Trebuchet MS" w:cs="Trebuchet MS"/>
-        </w:rPr>
-        <w:t>tie,</w:t>
-      </w:r>
-      <w:proofErr w:type="gramEnd"/>
-      <w:r>
-        <w:rPr>
-          <w:rFonts w:ascii="Trebuchet MS" w:eastAsia="Trebuchet MS" w:hAnsi="Trebuchet MS" w:cs="Trebuchet MS"/>
-        </w:rPr>
-        <w:t xml:space="preserve"> winner will be decided on a Tie - Breaker.</w:t>
+      <w:pPr>
+        <w:pStyle w:val="ListParagraph"/>
+        <w:numPr>
+          <w:ilvl w:val="0"/>
+          <w:numId w:val="10"/>
+        </w:numPr>
+      </w:pPr>
+      <w:r>
+        <w:rPr>
+          <w:rFonts w:ascii="Trebuchet MS" w:eastAsia="Trebuchet MS" w:hAnsi="Trebuchet MS" w:cs="Trebuchet MS"/>
+        </w:rPr>
+        <w:t>There will be only one team who will get the treasure.</w:t>
+      </w:r>
+      <w:r>
+        <w:rPr>
+          <w:rFonts w:ascii="Trebuchet MS" w:eastAsia="Trebuchet MS" w:hAnsi="Trebuchet MS" w:cs="Trebuchet MS"/>
+        </w:rPr>
+        <w:t xml:space="preserve"> </w:t>
+      </w:r>
+      <w:r>
+        <w:rPr>
+          <w:rFonts w:ascii="Trebuchet MS" w:eastAsia="Trebuchet MS" w:hAnsi="Trebuchet MS" w:cs="Trebuchet MS"/>
+        </w:rPr>
+        <w:t xml:space="preserve">Incase of a tie, winner will be </w:t>
+      </w:r>
+      <w:r>
+        <w:rPr>
+          <w:rFonts w:ascii="Trebuchet MS" w:eastAsia="Trebuchet MS" w:hAnsi="Trebuchet MS" w:cs="Trebuchet MS"/>
+        </w:rPr>
+        <w:t xml:space="preserve">   </w:t>
+      </w:r>
+      <w:r>
+        <w:rPr>
+          <w:rFonts w:ascii="Trebuchet MS" w:eastAsia="Trebuchet MS" w:hAnsi="Trebuchet MS" w:cs="Trebuchet MS"/>
+        </w:rPr>
+        <w:t>decided on a Tie - Breaker.</w:t>
       </w:r>
     </w:p>
     <w:p/>
@@ -270,14 +433,33 @@
       </w:r>
     </w:p>
     <w:p>
-      <w:r>
+      <w:pPr>
         <w:rPr>
           <w:rFonts w:ascii="Trebuchet MS" w:eastAsia="Trebuchet MS" w:hAnsi="Trebuchet MS" w:cs="Trebuchet MS"/>
           <w:b/>
           <w:sz w:val="28"/>
           <w:u w:val="single"/>
         </w:rPr>
+      </w:pPr>
+      <w:r>
+        <w:rPr>
+          <w:rFonts w:ascii="Trebuchet MS" w:eastAsia="Trebuchet MS" w:hAnsi="Trebuchet MS" w:cs="Trebuchet MS"/>
+          <w:b/>
+          <w:sz w:val="28"/>
+          <w:u w:val="single"/>
+        </w:rPr>
         <w:t>Elimination Criteria:</w:t>
+      </w:r>
+    </w:p>
+    <w:p>
+      <w:r>
+        <w:rPr>
+          <w:rFonts w:ascii="Trebuchet MS" w:eastAsia="Trebuchet MS" w:hAnsi="Trebuchet MS" w:cs="Trebuchet MS"/>
+          <w:b/>
+          <w:sz w:val="28"/>
+          <w:u w:val="single"/>
+        </w:rPr>
+        <w:t>ROUND1 -</w:t>
       </w:r>
     </w:p>
     <w:p/>
@@ -301,7 +483,7 @@
         <w:rPr>
           <w:rFonts w:ascii="Trebuchet MS" w:eastAsia="Trebuchet MS" w:hAnsi="Trebuchet MS" w:cs="Trebuchet MS"/>
         </w:rPr>
-        <w:t>(NON TECHNICAL &amp; TECHNICAL)</w:t>
+        <w:t>(NON TECHNICAL)</w:t>
       </w:r>
     </w:p>
     <w:p>
@@ -322,6 +504,12 @@
         </w:rPr>
         <w:t>The last team(s) to solve the clues will be eliminated</w:t>
       </w:r>
+      <w:r>
+        <w:rPr>
+          <w:rFonts w:ascii="Trebuchet MS" w:eastAsia="Trebuchet MS" w:hAnsi="Trebuchet MS" w:cs="Trebuchet MS"/>
+        </w:rPr>
+        <w:t>.</w:t>
+      </w:r>
     </w:p>
     <w:p/>
     <w:p>
@@ -337,7 +525,19 @@
         <w:rPr>
           <w:rFonts w:ascii="Trebuchet MS" w:eastAsia="Trebuchet MS" w:hAnsi="Trebuchet MS" w:cs="Trebuchet MS"/>
         </w:rPr>
-        <w:t xml:space="preserve"> (TECHNICAL)</w:t>
+        <w:t xml:space="preserve"> </w:t>
+      </w:r>
+      <w:r>
+        <w:rPr>
+          <w:rFonts w:ascii="Trebuchet MS" w:eastAsia="Trebuchet MS" w:hAnsi="Trebuchet MS" w:cs="Trebuchet MS"/>
+        </w:rPr>
+        <w:t>(RELAY RACE)</w:t>
+      </w:r>
+      <w:r>
+        <w:rPr>
+          <w:rFonts w:ascii="Trebuchet MS" w:eastAsia="Trebuchet MS" w:hAnsi="Trebuchet MS" w:cs="Trebuchet MS"/>
+        </w:rPr>
+        <w:t xml:space="preserve"> </w:t>
       </w:r>
     </w:p>
     <w:p>
@@ -356,7 +556,61 @@
         <w:rPr>
           <w:rFonts w:ascii="Trebuchet MS" w:eastAsia="Trebuchet MS" w:hAnsi="Trebuchet MS" w:cs="Trebuchet MS"/>
         </w:rPr>
-        <w:t>The team(s) with less score will be eliminated</w:t>
+        <w:t>The fastest teams to finish the race will qualify to the next round.</w:t>
+      </w:r>
+    </w:p>
+    <w:p>
+      <w:pPr>
+        <w:contextualSpacing/>
+        <w:rPr>
+          <w:rFonts w:ascii="Trebuchet MS" w:eastAsia="Trebuchet MS" w:hAnsi="Trebuchet MS" w:cs="Trebuchet MS"/>
+        </w:rPr>
+      </w:pPr>
+    </w:p>
+    <w:p>
+      <w:pPr>
+        <w:contextualSpacing/>
+        <w:rPr>
+          <w:rFonts w:ascii="Trebuchet MS" w:eastAsia="Trebuchet MS" w:hAnsi="Trebuchet MS" w:cs="Trebuchet MS"/>
+        </w:rPr>
+      </w:pPr>
+    </w:p>
+    <w:p>
+      <w:pPr>
+        <w:contextualSpacing/>
+        <w:rPr>
+          <w:rFonts w:ascii="Trebuchet MS" w:eastAsia="Trebuchet MS" w:hAnsi="Trebuchet MS" w:cs="Trebuchet MS"/>
+          <w:b/>
+          <w:sz w:val="32"/>
+          <w:u w:val="single"/>
+        </w:rPr>
+      </w:pPr>
+      <w:r>
+        <w:rPr>
+          <w:rFonts w:ascii="Trebuchet MS" w:eastAsia="Trebuchet MS" w:hAnsi="Trebuchet MS" w:cs="Trebuchet MS"/>
+          <w:b/>
+          <w:sz w:val="28"/>
+          <w:u w:val="single"/>
+        </w:rPr>
+        <w:t xml:space="preserve">ROUND </w:t>
+      </w:r>
+      <w:r>
+        <w:rPr>
+          <w:rFonts w:ascii="Trebuchet MS" w:eastAsia="Trebuchet MS" w:hAnsi="Trebuchet MS" w:cs="Trebuchet MS"/>
+          <w:b/>
+          <w:sz w:val="32"/>
+          <w:u w:val="single"/>
+        </w:rPr>
+        <w:t>2</w:t>
+      </w:r>
+      <w:r>
+        <w:rPr>
+          <w:rFonts w:ascii="Trebuchet MS" w:eastAsia="Trebuchet MS" w:hAnsi="Trebuchet MS" w:cs="Trebuchet MS"/>
+          <w:b/>
+          <w:sz w:val="32"/>
+          <w:u w:val="single"/>
+        </w:rPr>
+        <w:t xml:space="preserve"> -</w:t>
       </w:r>
     </w:p>
     <w:p/>
@@ -373,7 +627,13 @@
         <w:rPr>
           <w:rFonts w:ascii="Trebuchet MS" w:eastAsia="Trebuchet MS" w:hAnsi="Trebuchet MS" w:cs="Trebuchet MS"/>
         </w:rPr>
-        <w:t xml:space="preserve"> (RELAY RACE)</w:t>
+        <w:t xml:space="preserve"> </w:t>
+      </w:r>
+      <w:r>
+        <w:rPr>
+          <w:rFonts w:ascii="Trebuchet MS" w:eastAsia="Trebuchet MS" w:hAnsi="Trebuchet MS" w:cs="Trebuchet MS"/>
+        </w:rPr>
+        <w:t>(TECHNICAL)</w:t>
       </w:r>
     </w:p>
     <w:p>
@@ -392,7 +652,127 @@
         <w:rPr>
           <w:rFonts w:ascii="Trebuchet MS" w:eastAsia="Trebuchet MS" w:hAnsi="Trebuchet MS" w:cs="Trebuchet MS"/>
         </w:rPr>
-        <w:t>From this round the best 4 will be qualified for the 4th CHAPTER that is the Final CHAPTER</w:t>
+        <w:t>From this round the best 5</w:t>
+      </w:r>
+      <w:r>
+        <w:rPr>
+          <w:rFonts w:ascii="Trebuchet MS" w:eastAsia="Trebuchet MS" w:hAnsi="Trebuchet MS" w:cs="Trebuchet MS"/>
+        </w:rPr>
+        <w:t xml:space="preserve"> will be qualified for the 4th CHAPTER that is the </w:t>
+      </w:r>
+      <w:r>
+        <w:rPr>
+          <w:rFonts w:ascii="Trebuchet MS" w:eastAsia="Trebuchet MS" w:hAnsi="Trebuchet MS" w:cs="Trebuchet MS"/>
+        </w:rPr>
+        <w:t xml:space="preserve">Last &amp; </w:t>
+      </w:r>
+      <w:r>
+        <w:rPr>
+          <w:rFonts w:ascii="Trebuchet MS" w:eastAsia="Trebuchet MS" w:hAnsi="Trebuchet MS" w:cs="Trebuchet MS"/>
+        </w:rPr>
+        <w:t>Final CHAPTER</w:t>
+      </w:r>
+      <w:r>
+        <w:rPr>
+          <w:rFonts w:ascii="Trebuchet MS" w:eastAsia="Trebuchet MS" w:hAnsi="Trebuchet MS" w:cs="Trebuchet MS"/>
+        </w:rPr>
+        <w:t>.</w:t>
+      </w:r>
+    </w:p>
+    <w:p>
+      <w:pPr>
+        <w:contextualSpacing/>
+        <w:rPr>
+          <w:rFonts w:ascii="Trebuchet MS" w:eastAsia="Trebuchet MS" w:hAnsi="Trebuchet MS" w:cs="Trebuchet MS"/>
+        </w:rPr>
+      </w:pPr>
+    </w:p>
+    <w:p>
+      <w:pPr>
+        <w:contextualSpacing/>
+        <w:rPr>
+          <w:rFonts w:ascii="Trebuchet MS" w:eastAsia="Trebuchet MS" w:hAnsi="Trebuchet MS" w:cs="Trebuchet MS"/>
+        </w:rPr>
+      </w:pPr>
+      <w:r>
+        <w:rPr>
+          <w:rFonts w:ascii="Trebuchet MS" w:eastAsia="Trebuchet MS" w:hAnsi="Trebuchet MS" w:cs="Trebuchet MS"/>
+          <w:b/>
+          <w:u w:val="single"/>
+        </w:rPr>
+        <w:t>CHAPTE</w:t>
+      </w:r>
+      <w:r>
+        <w:rPr>
+          <w:rFonts w:ascii="Trebuchet MS" w:eastAsia="Trebuchet MS" w:hAnsi="Trebuchet MS" w:cs="Trebuchet MS"/>
+          <w:b/>
+          <w:u w:val="single"/>
+        </w:rPr>
+        <w:t>R</w:t>
+      </w:r>
+      <w:r>
+        <w:rPr>
+          <w:rFonts w:ascii="Trebuchet MS" w:eastAsia="Trebuchet MS" w:hAnsi="Trebuchet MS" w:cs="Trebuchet MS"/>
+          <w:b/>
+          <w:u w:val="single"/>
+        </w:rPr>
+        <w:t xml:space="preserve"> 4</w:t>
+      </w:r>
+      <w:r>
+        <w:rPr>
+          <w:rFonts w:ascii="Trebuchet MS" w:eastAsia="Trebuchet MS" w:hAnsi="Trebuchet MS" w:cs="Trebuchet MS"/>
+          <w:b/>
+          <w:u w:val="single"/>
+        </w:rPr>
+        <w:t xml:space="preserve"> </w:t>
+      </w:r>
+      <w:r>
+        <w:rPr>
+          <w:rFonts w:ascii="Trebuchet MS" w:eastAsia="Trebuchet MS" w:hAnsi="Trebuchet MS" w:cs="Trebuchet MS"/>
+        </w:rPr>
+        <w:t>(</w:t>
+      </w:r>
+      <w:r>
+        <w:rPr>
+          <w:rFonts w:ascii="Trebuchet MS" w:eastAsia="Trebuchet MS" w:hAnsi="Trebuchet MS" w:cs="Trebuchet MS"/>
+        </w:rPr>
+        <w:t>TECHNICAL</w:t>
+      </w:r>
+      <w:r>
+        <w:rPr>
+          <w:rFonts w:ascii="Trebuchet MS" w:eastAsia="Trebuchet MS" w:hAnsi="Trebuchet MS" w:cs="Trebuchet MS"/>
+        </w:rPr>
+        <w:t xml:space="preserve"> &amp; </w:t>
+      </w:r>
+      <w:r>
+        <w:rPr>
+          <w:rFonts w:ascii="Trebuchet MS" w:eastAsia="Trebuchet MS" w:hAnsi="Trebuchet MS" w:cs="Trebuchet MS"/>
+        </w:rPr>
+        <w:t>NON TECHNICAL</w:t>
+      </w:r>
+      <w:r>
+        <w:rPr>
+          <w:rFonts w:ascii="Trebuchet MS" w:eastAsia="Trebuchet MS" w:hAnsi="Trebuchet MS" w:cs="Trebuchet MS"/>
+        </w:rPr>
+        <w:t>)</w:t>
+      </w:r>
+    </w:p>
+    <w:p>
+      <w:pPr>
+        <w:pStyle w:val="ListParagraph"/>
+        <w:numPr>
+          <w:ilvl w:val="0"/>
+          <w:numId w:val="6"/>
+        </w:numPr>
+        <w:rPr>
+          <w:rFonts w:ascii="Trebuchet MS" w:eastAsia="Trebuchet MS" w:hAnsi="Trebuchet MS" w:cs="Trebuchet MS"/>
+        </w:rPr>
+      </w:pPr>
+      <w:r>
+        <w:rPr>
+          <w:rFonts w:ascii="Trebuchet MS" w:eastAsia="Trebuchet MS" w:hAnsi="Trebuchet MS" w:cs="Trebuchet MS"/>
+        </w:rPr>
+        <w:t>The first 2 Teams to find the treasure wins.</w:t>
       </w:r>
     </w:p>
     <w:p/>
@@ -416,9 +796,8 @@
           <w:color w:val="222222"/>
           <w:highlight w:val="white"/>
         </w:rPr>
-        <w:t xml:space="preserve">Elimination may depend on the number of participating </w:t>
-      </w:r>
-      <w:proofErr w:type="gramStart"/>
+        <w:t>Elimination may depend on the number of participating teams</w:t>
+      </w:r>
       <w:r>
         <w:rPr>
           <w:rFonts w:ascii="Trebuchet MS" w:eastAsia="Trebuchet MS" w:hAnsi="Trebuchet MS" w:cs="Trebuchet MS"/>
@@ -426,9 +805,8 @@
           <w:color w:val="222222"/>
           <w:highlight w:val="white"/>
         </w:rPr>
-        <w:t>teams(</w:t>
-      </w:r>
-      <w:proofErr w:type="gramEnd"/>
+        <w:t xml:space="preserve"> </w:t>
+      </w:r>
       <w:r>
         <w:rPr>
           <w:rFonts w:ascii="Trebuchet MS" w:eastAsia="Trebuchet MS" w:hAnsi="Trebuchet MS" w:cs="Trebuchet MS"/>
@@ -436,7 +814,25 @@
           <w:color w:val="222222"/>
           <w:highlight w:val="white"/>
         </w:rPr>
-        <w:t>for the first 3 rounds only)</w:t>
+        <w:t>(</w:t>
+      </w:r>
+      <w:r>
+        <w:rPr>
+          <w:rFonts w:ascii="Trebuchet MS" w:eastAsia="Trebuchet MS" w:hAnsi="Trebuchet MS" w:cs="Trebuchet MS"/>
+          <w:i/>
+          <w:color w:val="222222"/>
+          <w:highlight w:val="white"/>
+        </w:rPr>
+        <w:t>for the first 2</w:t>
+      </w:r>
+      <w:r>
+        <w:rPr>
+          <w:rFonts w:ascii="Trebuchet MS" w:eastAsia="Trebuchet MS" w:hAnsi="Trebuchet MS" w:cs="Trebuchet MS"/>
+          <w:i/>
+          <w:color w:val="222222"/>
+          <w:highlight w:val="white"/>
+        </w:rPr>
+        <w:t xml:space="preserve"> rounds only)</w:t>
       </w:r>
     </w:p>
     <w:p/>
@@ -613,7 +1009,7 @@
     <w:p/>
     <w:sectPr>
       <w:pgSz w:w="12240" w:h="15840"/>
-      <w:pgMar w:top="1440" w:right="1440" w:bottom="1440" w:left="1440" w:header="720" w:footer="720" w:gutter="0"/>
+      <w:pgMar w:top="1440" w:right="1440" w:bottom="993" w:left="1440" w:header="720" w:footer="720" w:gutter="0"/>
       <w:cols w:space="720"/>
     </w:sectPr>
   </w:body>
@@ -621,8 +1017,207 @@
 </file>
 
 <file path=word/numbering.xml><?xml version="1.0" encoding="utf-8"?>
-<w:numbering xmlns:wpc="http://schemas.microsoft.com/office/word/2010/wordprocessingCanvas" xmlns:mc="http://schemas.openxmlformats.org/markup-compatibility/2006" xmlns:o="urn:schemas-microsoft-com:office:office" xmlns:r="http://schemas.openxmlformats.org/officeDocument/2006/relationships" xmlns:m="http://schemas.openxmlformats.org/officeDocument/2006/math" xmlns:v="urn:schemas-microsoft-com:vml" xmlns:wp14="http://schemas.microsoft.com/office/word/2010/wordprocessingDrawing" xmlns:wp="http://schemas.openxmlformats.org/drawingml/2006/wordprocessingDrawing" xmlns:w10="urn:schemas-microsoft-com:office:word" xmlns:w="http://schemas.openxmlformats.org/wordprocessingml/2006/main" xmlns:w14="http://schemas.microsoft.com/office/word/2010/wordml" xmlns:wpg="http://schemas.microsoft.com/office/word/2010/wordprocessingGroup" xmlns:wpi="http://schemas.microsoft.com/office/word/2010/wordprocessingInk" xmlns:wne="http://schemas.microsoft.com/office/word/2006/wordml" xmlns:wps="http://schemas.microsoft.com/office/word/2010/wordprocessingShape" mc:Ignorable="w14 wp14">
+<w:numbering xmlns:wpc="http://schemas.microsoft.com/office/word/2010/wordprocessingCanvas" xmlns:mc="http://schemas.openxmlformats.org/markup-compatibility/2006" xmlns:o="urn:schemas-microsoft-com:office:office" xmlns:r="http://schemas.openxmlformats.org/officeDocument/2006/relationships" xmlns:m="http://schemas.openxmlformats.org/officeDocument/2006/math" xmlns:v="urn:schemas-microsoft-com:vml" xmlns:wp14="http://schemas.microsoft.com/office/word/2010/wordprocessingDrawing" xmlns:wp="http://schemas.openxmlformats.org/drawingml/2006/wordprocessingDrawing" xmlns:w10="urn:schemas-microsoft-com:office:word" xmlns:w="http://schemas.openxmlformats.org/wordprocessingml/2006/main" xmlns:w14="http://schemas.microsoft.com/office/word/2010/wordml" xmlns:w15="http://schemas.microsoft.com/office/word/2012/wordml" xmlns:wpg="http://schemas.microsoft.com/office/word/2010/wordprocessingGroup" xmlns:wpi="http://schemas.microsoft.com/office/word/2010/wordprocessingInk" xmlns:wne="http://schemas.microsoft.com/office/word/2006/wordml" xmlns:wps="http://schemas.microsoft.com/office/word/2010/wordprocessingShape" mc:Ignorable="w14 w15 wp14">
   <w:abstractNum w:abstractNumId="0">
+    <w:nsid w:val="10AF4976"/>
+    <w:multiLevelType w:val="hybridMultilevel"/>
+    <w:tmpl w:val="E864E7BA"/>
+    <w:lvl w:ilvl="0" w:tplc="0809000F">
+      <w:start w:val="1"/>
+      <w:numFmt w:val="decimal"/>
+      <w:lvlText w:val="%1."/>
+      <w:lvlJc w:val="left"/>
+      <w:pPr>
+        <w:ind w:left="720" w:hanging="360"/>
+      </w:pPr>
+    </w:lvl>
+    <w:lvl w:ilvl="1" w:tplc="08090019" w:tentative="1">
+      <w:start w:val="1"/>
+      <w:numFmt w:val="lowerLetter"/>
+      <w:lvlText w:val="%2."/>
+      <w:lvlJc w:val="left"/>
+      <w:pPr>
+        <w:ind w:left="1440" w:hanging="360"/>
+      </w:pPr>
+    </w:lvl>
+    <w:lvl w:ilvl="2" w:tplc="0809001B" w:tentative="1">
+      <w:start w:val="1"/>
+      <w:numFmt w:val="lowerRoman"/>
+      <w:lvlText w:val="%3."/>
+      <w:lvlJc w:val="right"/>
+      <w:pPr>
+        <w:ind w:left="2160" w:hanging="180"/>
+      </w:pPr>
+    </w:lvl>
+    <w:lvl w:ilvl="3" w:tplc="0809000F" w:tentative="1">
+      <w:start w:val="1"/>
+      <w:numFmt w:val="decimal"/>
+      <w:lvlText w:val="%4."/>
+      <w:lvlJc w:val="left"/>
+      <w:pPr>
+        <w:ind w:left="2880" w:hanging="360"/>
+      </w:pPr>
+    </w:lvl>
+    <w:lvl w:ilvl="4" w:tplc="08090019" w:tentative="1">
+      <w:start w:val="1"/>
+      <w:numFmt w:val="lowerLetter"/>
+      <w:lvlText w:val="%5."/>
+      <w:lvlJc w:val="left"/>
+      <w:pPr>
+        <w:ind w:left="3600" w:hanging="360"/>
+      </w:pPr>
+    </w:lvl>
+    <w:lvl w:ilvl="5" w:tplc="0809001B" w:tentative="1">
+      <w:start w:val="1"/>
+      <w:numFmt w:val="lowerRoman"/>
+      <w:lvlText w:val="%6."/>
+      <w:lvlJc w:val="right"/>
+      <w:pPr>
+        <w:ind w:left="4320" w:hanging="180"/>
+      </w:pPr>
+    </w:lvl>
+    <w:lvl w:ilvl="6" w:tplc="0809000F" w:tentative="1">
+      <w:start w:val="1"/>
+      <w:numFmt w:val="decimal"/>
+      <w:lvlText w:val="%7."/>
+      <w:lvlJc w:val="left"/>
+      <w:pPr>
+        <w:ind w:left="5040" w:hanging="360"/>
+      </w:pPr>
+    </w:lvl>
+    <w:lvl w:ilvl="7" w:tplc="08090019" w:tentative="1">
+      <w:start w:val="1"/>
+      <w:numFmt w:val="lowerLetter"/>
+      <w:lvlText w:val="%8."/>
+      <w:lvlJc w:val="left"/>
+      <w:pPr>
+        <w:ind w:left="5760" w:hanging="360"/>
+      </w:pPr>
+    </w:lvl>
+    <w:lvl w:ilvl="8" w:tplc="0809001B" w:tentative="1">
+      <w:start w:val="1"/>
+      <w:numFmt w:val="lowerRoman"/>
+      <w:lvlText w:val="%9."/>
+      <w:lvlJc w:val="right"/>
+      <w:pPr>
+        <w:ind w:left="6480" w:hanging="180"/>
+      </w:pPr>
+    </w:lvl>
+  </w:abstractNum>
+  <w:abstractNum w:abstractNumId="1">
+    <w:nsid w:val="16D92C83"/>
+    <w:multiLevelType w:val="hybridMultilevel"/>
+    <w:tmpl w:val="A8CC0AA2"/>
+    <w:lvl w:ilvl="0" w:tplc="08090001">
+      <w:start w:val="1"/>
+      <w:numFmt w:val="bullet"/>
+      <w:lvlText w:val=""/>
+      <w:lvlJc w:val="left"/>
+      <w:pPr>
+        <w:ind w:left="720" w:hanging="360"/>
+      </w:pPr>
+      <w:rPr>
+        <w:rFonts w:ascii="Symbol" w:hAnsi="Symbol" w:hint="default"/>
+      </w:rPr>
+    </w:lvl>
+    <w:lvl w:ilvl="1" w:tplc="08090003" w:tentative="1">
+      <w:start w:val="1"/>
+      <w:numFmt w:val="bullet"/>
+      <w:lvlText w:val="o"/>
+      <w:lvlJc w:val="left"/>
+      <w:pPr>
+        <w:ind w:left="1440" w:hanging="360"/>
+      </w:pPr>
+      <w:rPr>
+        <w:rFonts w:ascii="Courier New" w:hAnsi="Courier New" w:cs="Courier New" w:hint="default"/>
+      </w:rPr>
+    </w:lvl>
+    <w:lvl w:ilvl="2" w:tplc="08090005" w:tentative="1">
+      <w:start w:val="1"/>
+      <w:numFmt w:val="bullet"/>
+      <w:lvlText w:val=""/>
+      <w:lvlJc w:val="left"/>
+      <w:pPr>
+        <w:ind w:left="2160" w:hanging="360"/>
+      </w:pPr>
+      <w:rPr>
+        <w:rFonts w:ascii="Wingdings" w:hAnsi="Wingdings" w:hint="default"/>
+      </w:rPr>
+    </w:lvl>
+    <w:lvl w:ilvl="3" w:tplc="08090001" w:tentative="1">
+      <w:start w:val="1"/>
+      <w:numFmt w:val="bullet"/>
+      <w:lvlText w:val=""/>
+      <w:lvlJc w:val="left"/>
+      <w:pPr>
+        <w:ind w:left="2880" w:hanging="360"/>
+      </w:pPr>
+      <w:rPr>
+        <w:rFonts w:ascii="Symbol" w:hAnsi="Symbol" w:hint="default"/>
+      </w:rPr>
+    </w:lvl>
+    <w:lvl w:ilvl="4" w:tplc="08090003" w:tentative="1">
+      <w:start w:val="1"/>
+      <w:numFmt w:val="bullet"/>
+      <w:lvlText w:val="o"/>
+      <w:lvlJc w:val="left"/>
+      <w:pPr>
+        <w:ind w:left="3600" w:hanging="360"/>
+      </w:pPr>
+      <w:rPr>
+        <w:rFonts w:ascii="Courier New" w:hAnsi="Courier New" w:cs="Courier New" w:hint="default"/>
+      </w:rPr>
+    </w:lvl>
+    <w:lvl w:ilvl="5" w:tplc="08090005" w:tentative="1">
+      <w:start w:val="1"/>
+      <w:numFmt w:val="bullet"/>
+      <w:lvlText w:val=""/>
+      <w:lvlJc w:val="left"/>
+      <w:pPr>
+        <w:ind w:left="4320" w:hanging="360"/>
+      </w:pPr>
+      <w:rPr>
+        <w:rFonts w:ascii="Wingdings" w:hAnsi="Wingdings" w:hint="default"/>
+      </w:rPr>
+    </w:lvl>
+    <w:lvl w:ilvl="6" w:tplc="08090001" w:tentative="1">
+      <w:start w:val="1"/>
+      <w:numFmt w:val="bullet"/>
+      <w:lvlText w:val=""/>
+      <w:lvlJc w:val="left"/>
+      <w:pPr>
+        <w:ind w:left="5040" w:hanging="360"/>
+      </w:pPr>
+      <w:rPr>
+        <w:rFonts w:ascii="Symbol" w:hAnsi="Symbol" w:hint="default"/>
+      </w:rPr>
+    </w:lvl>
+    <w:lvl w:ilvl="7" w:tplc="08090003" w:tentative="1">
+      <w:start w:val="1"/>
+      <w:numFmt w:val="bullet"/>
+      <w:lvlText w:val="o"/>
+      <w:lvlJc w:val="left"/>
+      <w:pPr>
+        <w:ind w:left="5760" w:hanging="360"/>
+      </w:pPr>
+      <w:rPr>
+        <w:rFonts w:ascii="Courier New" w:hAnsi="Courier New" w:cs="Courier New" w:hint="default"/>
+      </w:rPr>
+    </w:lvl>
+    <w:lvl w:ilvl="8" w:tplc="08090005" w:tentative="1">
+      <w:start w:val="1"/>
+      <w:numFmt w:val="bullet"/>
+      <w:lvlText w:val=""/>
+      <w:lvlJc w:val="left"/>
+      <w:pPr>
+        <w:ind w:left="6480" w:hanging="360"/>
+      </w:pPr>
+      <w:rPr>
+        <w:rFonts w:ascii="Wingdings" w:hAnsi="Wingdings" w:hint="default"/>
+      </w:rPr>
+    </w:lvl>
+  </w:abstractNum>
+  <w:abstractNum w:abstractNumId="2">
     <w:nsid w:val="23E420A9"/>
     <w:multiLevelType w:val="multilevel"/>
     <w:tmpl w:val="778235C4"/>
@@ -735,7 +1330,209 @@
       </w:rPr>
     </w:lvl>
   </w:abstractNum>
-  <w:abstractNum w:abstractNumId="1">
+  <w:abstractNum w:abstractNumId="3">
+    <w:nsid w:val="42B90124"/>
+    <w:multiLevelType w:val="hybridMultilevel"/>
+    <w:tmpl w:val="A59498DC"/>
+    <w:lvl w:ilvl="0" w:tplc="12F49F88">
+      <w:start w:val="1"/>
+      <w:numFmt w:val="decimal"/>
+      <w:lvlText w:val="%1."/>
+      <w:lvlJc w:val="left"/>
+      <w:pPr>
+        <w:ind w:left="720" w:hanging="360"/>
+      </w:pPr>
+      <w:rPr>
+        <w:rFonts w:ascii="Trebuchet MS" w:eastAsia="Trebuchet MS" w:hAnsi="Trebuchet MS" w:cs="Trebuchet MS" w:hint="default"/>
+      </w:rPr>
+    </w:lvl>
+    <w:lvl w:ilvl="1" w:tplc="08090019" w:tentative="1">
+      <w:start w:val="1"/>
+      <w:numFmt w:val="lowerLetter"/>
+      <w:lvlText w:val="%2."/>
+      <w:lvlJc w:val="left"/>
+      <w:pPr>
+        <w:ind w:left="1440" w:hanging="360"/>
+      </w:pPr>
+    </w:lvl>
+    <w:lvl w:ilvl="2" w:tplc="0809001B" w:tentative="1">
+      <w:start w:val="1"/>
+      <w:numFmt w:val="lowerRoman"/>
+      <w:lvlText w:val="%3."/>
+      <w:lvlJc w:val="right"/>
+      <w:pPr>
+        <w:ind w:left="2160" w:hanging="180"/>
+      </w:pPr>
+    </w:lvl>
+    <w:lvl w:ilvl="3" w:tplc="0809000F" w:tentative="1">
+      <w:start w:val="1"/>
+      <w:numFmt w:val="decimal"/>
+      <w:lvlText w:val="%4."/>
+      <w:lvlJc w:val="left"/>
+      <w:pPr>
+        <w:ind w:left="2880" w:hanging="360"/>
+      </w:pPr>
+    </w:lvl>
+    <w:lvl w:ilvl="4" w:tplc="08090019" w:tentative="1">
+      <w:start w:val="1"/>
+      <w:numFmt w:val="lowerLetter"/>
+      <w:lvlText w:val="%5."/>
+      <w:lvlJc w:val="left"/>
+      <w:pPr>
+        <w:ind w:left="3600" w:hanging="360"/>
+      </w:pPr>
+    </w:lvl>
+    <w:lvl w:ilvl="5" w:tplc="0809001B" w:tentative="1">
+      <w:start w:val="1"/>
+      <w:numFmt w:val="lowerRoman"/>
+      <w:lvlText w:val="%6."/>
+      <w:lvlJc w:val="right"/>
+      <w:pPr>
+        <w:ind w:left="4320" w:hanging="180"/>
+      </w:pPr>
+    </w:lvl>
+    <w:lvl w:ilvl="6" w:tplc="0809000F" w:tentative="1">
+      <w:start w:val="1"/>
+      <w:numFmt w:val="decimal"/>
+      <w:lvlText w:val="%7."/>
+      <w:lvlJc w:val="left"/>
+      <w:pPr>
+        <w:ind w:left="5040" w:hanging="360"/>
+      </w:pPr>
+    </w:lvl>
+    <w:lvl w:ilvl="7" w:tplc="08090019" w:tentative="1">
+      <w:start w:val="1"/>
+      <w:numFmt w:val="lowerLetter"/>
+      <w:lvlText w:val="%8."/>
+      <w:lvlJc w:val="left"/>
+      <w:pPr>
+        <w:ind w:left="5760" w:hanging="360"/>
+      </w:pPr>
+    </w:lvl>
+    <w:lvl w:ilvl="8" w:tplc="0809001B" w:tentative="1">
+      <w:start w:val="1"/>
+      <w:numFmt w:val="lowerRoman"/>
+      <w:lvlText w:val="%9."/>
+      <w:lvlJc w:val="right"/>
+      <w:pPr>
+        <w:ind w:left="6480" w:hanging="180"/>
+      </w:pPr>
+    </w:lvl>
+  </w:abstractNum>
+  <w:abstractNum w:abstractNumId="4">
+    <w:nsid w:val="546D2267"/>
+    <w:multiLevelType w:val="hybridMultilevel"/>
+    <w:tmpl w:val="E4088398"/>
+    <w:lvl w:ilvl="0" w:tplc="08090001">
+      <w:start w:val="1"/>
+      <w:numFmt w:val="bullet"/>
+      <w:lvlText w:val=""/>
+      <w:lvlJc w:val="left"/>
+      <w:pPr>
+        <w:ind w:left="720" w:hanging="360"/>
+      </w:pPr>
+      <w:rPr>
+        <w:rFonts w:ascii="Symbol" w:hAnsi="Symbol" w:hint="default"/>
+      </w:rPr>
+    </w:lvl>
+    <w:lvl w:ilvl="1" w:tplc="08090003" w:tentative="1">
+      <w:start w:val="1"/>
+      <w:numFmt w:val="bullet"/>
+      <w:lvlText w:val="o"/>
+      <w:lvlJc w:val="left"/>
+      <w:pPr>
+        <w:ind w:left="1440" w:hanging="360"/>
+      </w:pPr>
+      <w:rPr>
+        <w:rFonts w:ascii="Courier New" w:hAnsi="Courier New" w:cs="Courier New" w:hint="default"/>
+      </w:rPr>
+    </w:lvl>
+    <w:lvl w:ilvl="2" w:tplc="08090005" w:tentative="1">
+      <w:start w:val="1"/>
+      <w:numFmt w:val="bullet"/>
+      <w:lvlText w:val=""/>
+      <w:lvlJc w:val="left"/>
+      <w:pPr>
+        <w:ind w:left="2160" w:hanging="360"/>
+      </w:pPr>
+      <w:rPr>
+        <w:rFonts w:ascii="Wingdings" w:hAnsi="Wingdings" w:hint="default"/>
+      </w:rPr>
+    </w:lvl>
+    <w:lvl w:ilvl="3" w:tplc="08090001" w:tentative="1">
+      <w:start w:val="1"/>
+      <w:numFmt w:val="bullet"/>
+      <w:lvlText w:val=""/>
+      <w:lvlJc w:val="left"/>
+      <w:pPr>
+        <w:ind w:left="2880" w:hanging="360"/>
+      </w:pPr>
+      <w:rPr>
+        <w:rFonts w:ascii="Symbol" w:hAnsi="Symbol" w:hint="default"/>
+      </w:rPr>
+    </w:lvl>
+    <w:lvl w:ilvl="4" w:tplc="08090003" w:tentative="1">
+      <w:start w:val="1"/>
+      <w:numFmt w:val="bullet"/>
+      <w:lvlText w:val="o"/>
+      <w:lvlJc w:val="left"/>
+      <w:pPr>
+        <w:ind w:left="3600" w:hanging="360"/>
+      </w:pPr>
+      <w:rPr>
+        <w:rFonts w:ascii="Courier New" w:hAnsi="Courier New" w:cs="Courier New" w:hint="default"/>
+      </w:rPr>
+    </w:lvl>
+    <w:lvl w:ilvl="5" w:tplc="08090005" w:tentative="1">
+      <w:start w:val="1"/>
+      <w:numFmt w:val="bullet"/>
+      <w:lvlText w:val=""/>
+      <w:lvlJc w:val="left"/>
+      <w:pPr>
+        <w:ind w:left="4320" w:hanging="360"/>
+      </w:pPr>
+      <w:rPr>
+        <w:rFonts w:ascii="Wingdings" w:hAnsi="Wingdings" w:hint="default"/>
+      </w:rPr>
+    </w:lvl>
+    <w:lvl w:ilvl="6" w:tplc="08090001" w:tentative="1">
+      <w:start w:val="1"/>
+      <w:numFmt w:val="bullet"/>
+      <w:lvlText w:val=""/>
+      <w:lvlJc w:val="left"/>
+      <w:pPr>
+        <w:ind w:left="5040" w:hanging="360"/>
+      </w:pPr>
+      <w:rPr>
+        <w:rFonts w:ascii="Symbol" w:hAnsi="Symbol" w:hint="default"/>
+      </w:rPr>
+    </w:lvl>
+    <w:lvl w:ilvl="7" w:tplc="08090003" w:tentative="1">
+      <w:start w:val="1"/>
+      <w:numFmt w:val="bullet"/>
+      <w:lvlText w:val="o"/>
+      <w:lvlJc w:val="left"/>
+      <w:pPr>
+        <w:ind w:left="5760" w:hanging="360"/>
+      </w:pPr>
+      <w:rPr>
+        <w:rFonts w:ascii="Courier New" w:hAnsi="Courier New" w:cs="Courier New" w:hint="default"/>
+      </w:rPr>
+    </w:lvl>
+    <w:lvl w:ilvl="8" w:tplc="08090005" w:tentative="1">
+      <w:start w:val="1"/>
+      <w:numFmt w:val="bullet"/>
+      <w:lvlText w:val=""/>
+      <w:lvlJc w:val="left"/>
+      <w:pPr>
+        <w:ind w:left="6480" w:hanging="360"/>
+      </w:pPr>
+      <w:rPr>
+        <w:rFonts w:ascii="Wingdings" w:hAnsi="Wingdings" w:hint="default"/>
+      </w:rPr>
+    </w:lvl>
+  </w:abstractNum>
+  <w:abstractNum w:abstractNumId="5">
     <w:nsid w:val="59D45F71"/>
     <w:multiLevelType w:val="multilevel"/>
     <w:tmpl w:val="589CB41C"/>
@@ -848,7 +1645,97 @@
       </w:rPr>
     </w:lvl>
   </w:abstractNum>
-  <w:abstractNum w:abstractNumId="2">
+  <w:abstractNum w:abstractNumId="6">
+    <w:nsid w:val="5F75551F"/>
+    <w:multiLevelType w:val="hybridMultilevel"/>
+    <w:tmpl w:val="CDB6773E"/>
+    <w:lvl w:ilvl="0" w:tplc="1C425558">
+      <w:start w:val="1"/>
+      <w:numFmt w:val="decimal"/>
+      <w:lvlText w:val="%1."/>
+      <w:lvlJc w:val="left"/>
+      <w:pPr>
+        <w:ind w:left="720" w:hanging="360"/>
+      </w:pPr>
+      <w:rPr>
+        <w:rFonts w:ascii="Trebuchet MS" w:eastAsia="Trebuchet MS" w:hAnsi="Trebuchet MS" w:cs="Trebuchet MS" w:hint="default"/>
+        <w:b/>
+      </w:rPr>
+    </w:lvl>
+    <w:lvl w:ilvl="1" w:tplc="08090019">
+      <w:start w:val="1"/>
+      <w:numFmt w:val="lowerLetter"/>
+      <w:lvlText w:val="%2."/>
+      <w:lvlJc w:val="left"/>
+      <w:pPr>
+        <w:ind w:left="1440" w:hanging="360"/>
+      </w:pPr>
+    </w:lvl>
+    <w:lvl w:ilvl="2" w:tplc="0809001B" w:tentative="1">
+      <w:start w:val="1"/>
+      <w:numFmt w:val="lowerRoman"/>
+      <w:lvlText w:val="%3."/>
+      <w:lvlJc w:val="right"/>
+      <w:pPr>
+        <w:ind w:left="2160" w:hanging="180"/>
+      </w:pPr>
+    </w:lvl>
+    <w:lvl w:ilvl="3" w:tplc="0809000F" w:tentative="1">
+      <w:start w:val="1"/>
+      <w:numFmt w:val="decimal"/>
+      <w:lvlText w:val="%4."/>
+      <w:lvlJc w:val="left"/>
+      <w:pPr>
+        <w:ind w:left="2880" w:hanging="360"/>
+      </w:pPr>
+    </w:lvl>
+    <w:lvl w:ilvl="4" w:tplc="08090019" w:tentative="1">
+      <w:start w:val="1"/>
+      <w:numFmt w:val="lowerLetter"/>
+      <w:lvlText w:val="%5."/>
+      <w:lvlJc w:val="left"/>
+      <w:pPr>
+        <w:ind w:left="3600" w:hanging="360"/>
+      </w:pPr>
+    </w:lvl>
+    <w:lvl w:ilvl="5" w:tplc="0809001B" w:tentative="1">
+      <w:start w:val="1"/>
+      <w:numFmt w:val="lowerRoman"/>
+      <w:lvlText w:val="%6."/>
+      <w:lvlJc w:val="right"/>
+      <w:pPr>
+        <w:ind w:left="4320" w:hanging="180"/>
+      </w:pPr>
+    </w:lvl>
+    <w:lvl w:ilvl="6" w:tplc="0809000F" w:tentative="1">
+      <w:start w:val="1"/>
+      <w:numFmt w:val="decimal"/>
+      <w:lvlText w:val="%7."/>
+      <w:lvlJc w:val="left"/>
+      <w:pPr>
+        <w:ind w:left="5040" w:hanging="360"/>
+      </w:pPr>
+    </w:lvl>
+    <w:lvl w:ilvl="7" w:tplc="08090019" w:tentative="1">
+      <w:start w:val="1"/>
+      <w:numFmt w:val="lowerLetter"/>
+      <w:lvlText w:val="%8."/>
+      <w:lvlJc w:val="left"/>
+      <w:pPr>
+        <w:ind w:left="5760" w:hanging="360"/>
+      </w:pPr>
+    </w:lvl>
+    <w:lvl w:ilvl="8" w:tplc="0809001B" w:tentative="1">
+      <w:start w:val="1"/>
+      <w:numFmt w:val="lowerRoman"/>
+      <w:lvlText w:val="%9."/>
+      <w:lvlJc w:val="right"/>
+      <w:pPr>
+        <w:ind w:left="6480" w:hanging="180"/>
+      </w:pPr>
+    </w:lvl>
+  </w:abstractNum>
+  <w:abstractNum w:abstractNumId="7">
     <w:nsid w:val="6031012A"/>
     <w:multiLevelType w:val="multilevel"/>
     <w:tmpl w:val="A5B0DE5E"/>
@@ -961,7 +1848,96 @@
       </w:rPr>
     </w:lvl>
   </w:abstractNum>
-  <w:abstractNum w:abstractNumId="3">
+  <w:abstractNum w:abstractNumId="8">
+    <w:nsid w:val="745D7214"/>
+    <w:multiLevelType w:val="hybridMultilevel"/>
+    <w:tmpl w:val="8DBCE51A"/>
+    <w:lvl w:ilvl="0" w:tplc="12F49F88">
+      <w:start w:val="1"/>
+      <w:numFmt w:val="decimal"/>
+      <w:lvlText w:val="%1."/>
+      <w:lvlJc w:val="left"/>
+      <w:pPr>
+        <w:ind w:left="720" w:hanging="360"/>
+      </w:pPr>
+      <w:rPr>
+        <w:rFonts w:ascii="Trebuchet MS" w:eastAsia="Trebuchet MS" w:hAnsi="Trebuchet MS" w:cs="Trebuchet MS" w:hint="default"/>
+      </w:rPr>
+    </w:lvl>
+    <w:lvl w:ilvl="1" w:tplc="08090019" w:tentative="1">
+      <w:start w:val="1"/>
+      <w:numFmt w:val="lowerLetter"/>
+      <w:lvlText w:val="%2."/>
+      <w:lvlJc w:val="left"/>
+      <w:pPr>
+        <w:ind w:left="1440" w:hanging="360"/>
+      </w:pPr>
+    </w:lvl>
+    <w:lvl w:ilvl="2" w:tplc="0809001B" w:tentative="1">
+      <w:start w:val="1"/>
+      <w:numFmt w:val="lowerRoman"/>
+      <w:lvlText w:val="%3."/>
+      <w:lvlJc w:val="right"/>
+      <w:pPr>
+        <w:ind w:left="2160" w:hanging="180"/>
+      </w:pPr>
+    </w:lvl>
+    <w:lvl w:ilvl="3" w:tplc="0809000F" w:tentative="1">
+      <w:start w:val="1"/>
+      <w:numFmt w:val="decimal"/>
+      <w:lvlText w:val="%4."/>
+      <w:lvlJc w:val="left"/>
+      <w:pPr>
+        <w:ind w:left="2880" w:hanging="360"/>
+      </w:pPr>
+    </w:lvl>
+    <w:lvl w:ilvl="4" w:tplc="08090019" w:tentative="1">
+      <w:start w:val="1"/>
+      <w:numFmt w:val="lowerLetter"/>
+      <w:lvlText w:val="%5."/>
+      <w:lvlJc w:val="left"/>
+      <w:pPr>
+        <w:ind w:left="3600" w:hanging="360"/>
+      </w:pPr>
+    </w:lvl>
+    <w:lvl w:ilvl="5" w:tplc="0809001B" w:tentative="1">
+      <w:start w:val="1"/>
+      <w:numFmt w:val="lowerRoman"/>
+      <w:lvlText w:val="%6."/>
+      <w:lvlJc w:val="right"/>
+      <w:pPr>
+        <w:ind w:left="4320" w:hanging="180"/>
+      </w:pPr>
+    </w:lvl>
+    <w:lvl w:ilvl="6" w:tplc="0809000F" w:tentative="1">
+      <w:start w:val="1"/>
+      <w:numFmt w:val="decimal"/>
+      <w:lvlText w:val="%7."/>
+      <w:lvlJc w:val="left"/>
+      <w:pPr>
+        <w:ind w:left="5040" w:hanging="360"/>
+      </w:pPr>
+    </w:lvl>
+    <w:lvl w:ilvl="7" w:tplc="08090019" w:tentative="1">
+      <w:start w:val="1"/>
+      <w:numFmt w:val="lowerLetter"/>
+      <w:lvlText w:val="%8."/>
+      <w:lvlJc w:val="left"/>
+      <w:pPr>
+        <w:ind w:left="5760" w:hanging="360"/>
+      </w:pPr>
+    </w:lvl>
+    <w:lvl w:ilvl="8" w:tplc="0809001B" w:tentative="1">
+      <w:start w:val="1"/>
+      <w:numFmt w:val="lowerRoman"/>
+      <w:lvlText w:val="%9."/>
+      <w:lvlJc w:val="right"/>
+      <w:pPr>
+        <w:ind w:left="6480" w:hanging="180"/>
+      </w:pPr>
+    </w:lvl>
+  </w:abstractNum>
+  <w:abstractNum w:abstractNumId="9">
     <w:nsid w:val="755C0DA8"/>
     <w:multiLevelType w:val="multilevel"/>
     <w:tmpl w:val="3458A3DC"/>
@@ -1075,22 +2051,40 @@
     </w:lvl>
   </w:abstractNum>
   <w:num w:numId="1">
+    <w:abstractNumId w:val="7"/>
+  </w:num>
+  <w:num w:numId="2">
     <w:abstractNumId w:val="2"/>
   </w:num>
-  <w:num w:numId="2">
+  <w:num w:numId="3">
+    <w:abstractNumId w:val="9"/>
+  </w:num>
+  <w:num w:numId="4">
+    <w:abstractNumId w:val="5"/>
+  </w:num>
+  <w:num w:numId="5">
+    <w:abstractNumId w:val="4"/>
+  </w:num>
+  <w:num w:numId="6">
+    <w:abstractNumId w:val="1"/>
+  </w:num>
+  <w:num w:numId="7">
     <w:abstractNumId w:val="0"/>
   </w:num>
-  <w:num w:numId="3">
+  <w:num w:numId="8">
     <w:abstractNumId w:val="3"/>
   </w:num>
-  <w:num w:numId="4">
-    <w:abstractNumId w:val="1"/>
+  <w:num w:numId="9">
+    <w:abstractNumId w:val="8"/>
+  </w:num>
+  <w:num w:numId="10">
+    <w:abstractNumId w:val="6"/>
   </w:num>
 </w:numbering>
 </file>
 
 <file path=word/styles.xml><?xml version="1.0" encoding="utf-8"?>
-<w:styles xmlns:mc="http://schemas.openxmlformats.org/markup-compatibility/2006" xmlns:r="http://schemas.openxmlformats.org/officeDocument/2006/relationships" xmlns:w="http://schemas.openxmlformats.org/wordprocessingml/2006/main" xmlns:w14="http://schemas.microsoft.com/office/word/2010/wordml" mc:Ignorable="w14">
+<w:styles xmlns:mc="http://schemas.openxmlformats.org/markup-compatibility/2006" xmlns:r="http://schemas.openxmlformats.org/officeDocument/2006/relationships" xmlns:w="http://schemas.openxmlformats.org/wordprocessingml/2006/main" xmlns:w14="http://schemas.microsoft.com/office/word/2010/wordml" xmlns:w15="http://schemas.microsoft.com/office/word/2012/wordml" mc:Ignorable="w14 w15">
   <w:docDefaults>
     <w:rPrDefault>
       <w:rPr>
@@ -1106,144 +2100,378 @@
       </w:pPr>
     </w:pPrDefault>
   </w:docDefaults>
-  <w:latentStyles w:defLockedState="0" w:defUIPriority="99" w:defSemiHidden="1" w:defUnhideWhenUsed="1" w:defQFormat="0" w:count="267">
-    <w:lsdException w:name="Normal" w:semiHidden="0" w:uiPriority="0" w:unhideWhenUsed="0" w:qFormat="1"/>
-    <w:lsdException w:name="heading 1" w:semiHidden="0" w:uiPriority="9" w:unhideWhenUsed="0" w:qFormat="1"/>
-    <w:lsdException w:name="heading 2" w:uiPriority="9" w:qFormat="1"/>
-    <w:lsdException w:name="heading 3" w:uiPriority="9" w:qFormat="1"/>
-    <w:lsdException w:name="heading 4" w:uiPriority="9" w:qFormat="1"/>
-    <w:lsdException w:name="heading 5" w:uiPriority="9" w:qFormat="1"/>
-    <w:lsdException w:name="heading 6" w:uiPriority="9" w:qFormat="1"/>
-    <w:lsdException w:name="heading 7" w:uiPriority="9" w:qFormat="1"/>
-    <w:lsdException w:name="heading 8" w:uiPriority="9" w:qFormat="1"/>
-    <w:lsdException w:name="heading 9" w:uiPriority="9" w:qFormat="1"/>
-    <w:lsdException w:name="toc 1" w:uiPriority="39"/>
-    <w:lsdException w:name="toc 2" w:uiPriority="39"/>
-    <w:lsdException w:name="toc 3" w:uiPriority="39"/>
-    <w:lsdException w:name="toc 4" w:uiPriority="39"/>
-    <w:lsdException w:name="toc 5" w:uiPriority="39"/>
-    <w:lsdException w:name="toc 6" w:uiPriority="39"/>
-    <w:lsdException w:name="toc 7" w:uiPriority="39"/>
-    <w:lsdException w:name="toc 8" w:uiPriority="39"/>
-    <w:lsdException w:name="toc 9" w:uiPriority="39"/>
-    <w:lsdException w:name="caption" w:uiPriority="35" w:qFormat="1"/>
-    <w:lsdException w:name="Title" w:semiHidden="0" w:uiPriority="10" w:unhideWhenUsed="0" w:qFormat="1"/>
-    <w:lsdException w:name="Default Paragraph Font" w:uiPriority="1"/>
-    <w:lsdException w:name="Subtitle" w:semiHidden="0" w:uiPriority="11" w:unhideWhenUsed="0" w:qFormat="1"/>
-    <w:lsdException w:name="Strong" w:semiHidden="0" w:uiPriority="22" w:unhideWhenUsed="0" w:qFormat="1"/>
-    <w:lsdException w:name="Emphasis" w:semiHidden="0" w:uiPriority="20" w:unhideWhenUsed="0" w:qFormat="1"/>
-    <w:lsdException w:name="Table Grid" w:semiHidden="0" w:uiPriority="59" w:unhideWhenUsed="0"/>
-    <w:lsdException w:name="Placeholder Text" w:unhideWhenUsed="0"/>
-    <w:lsdException w:name="No Spacing" w:semiHidden="0" w:uiPriority="1" w:unhideWhenUsed="0" w:qFormat="1"/>
-    <w:lsdException w:name="Light Shading" w:semiHidden="0" w:uiPriority="60" w:unhideWhenUsed="0"/>
-    <w:lsdException w:name="Light List" w:semiHidden="0" w:uiPriority="61" w:unhideWhenUsed="0"/>
-    <w:lsdException w:name="Light Grid" w:semiHidden="0" w:uiPriority="62" w:unhideWhenUsed="0"/>
-    <w:lsdException w:name="Medium Shading 1" w:semiHidden="0" w:uiPriority="63" w:unhideWhenUsed="0"/>
-    <w:lsdException w:name="Medium Shading 2" w:semiHidden="0" w:uiPriority="64" w:unhideWhenUsed="0"/>
-    <w:lsdException w:name="Medium List 1" w:semiHidden="0" w:uiPriority="65" w:unhideWhenUsed="0"/>
-    <w:lsdException w:name="Medium List 2" w:semiHidden="0" w:uiPriority="66" w:unhideWhenUsed="0"/>
-    <w:lsdException w:name="Medium Grid 1" w:semiHidden="0" w:uiPriority="67" w:unhideWhenUsed="0"/>
-    <w:lsdException w:name="Medium Grid 2" w:semiHidden="0" w:uiPriority="68" w:unhideWhenUsed="0"/>
-    <w:lsdException w:name="Medium Grid 3" w:semiHidden="0" w:uiPriority="69" w:unhideWhenUsed="0"/>
-    <w:lsdException w:name="Dark List" w:semiHidden="0" w:uiPriority="70" w:unhideWhenUsed="0"/>
-    <w:lsdException w:name="Colorful Shading" w:semiHidden="0" w:uiPriority="71" w:unhideWhenUsed="0"/>
-    <w:lsdException w:name="Colorful List" w:semiHidden="0" w:uiPriority="72" w:unhideWhenUsed="0"/>
-    <w:lsdException w:name="Colorful Grid" w:semiHidden="0" w:uiPriority="73" w:unhideWhenUsed="0"/>
-    <w:lsdException w:name="Light Shading Accent 1" w:semiHidden="0" w:uiPriority="60" w:unhideWhenUsed="0"/>
-    <w:lsdException w:name="Light List Accent 1" w:semiHidden="0" w:uiPriority="61" w:unhideWhenUsed="0"/>
-    <w:lsdException w:name="Light Grid Accent 1" w:semiHidden="0" w:uiPriority="62" w:unhideWhenUsed="0"/>
-    <w:lsdException w:name="Medium Shading 1 Accent 1" w:semiHidden="0" w:uiPriority="63" w:unhideWhenUsed="0"/>
-    <w:lsdException w:name="Medium Shading 2 Accent 1" w:semiHidden="0" w:uiPriority="64" w:unhideWhenUsed="0"/>
-    <w:lsdException w:name="Medium List 1 Accent 1" w:semiHidden="0" w:uiPriority="65" w:unhideWhenUsed="0"/>
-    <w:lsdException w:name="Revision" w:unhideWhenUsed="0"/>
-    <w:lsdException w:name="List Paragraph" w:semiHidden="0" w:uiPriority="34" w:unhideWhenUsed="0" w:qFormat="1"/>
-    <w:lsdException w:name="Quote" w:semiHidden="0" w:uiPriority="29" w:unhideWhenUsed="0" w:qFormat="1"/>
-    <w:lsdException w:name="Intense Quote" w:semiHidden="0" w:uiPriority="30" w:unhideWhenUsed="0" w:qFormat="1"/>
-    <w:lsdException w:name="Medium List 2 Accent 1" w:semiHidden="0" w:uiPriority="66" w:unhideWhenUsed="0"/>
-    <w:lsdException w:name="Medium Grid 1 Accent 1" w:semiHidden="0" w:uiPriority="67" w:unhideWhenUsed="0"/>
-    <w:lsdException w:name="Medium Grid 2 Accent 1" w:semiHidden="0" w:uiPriority="68" w:unhideWhenUsed="0"/>
-    <w:lsdException w:name="Medium Grid 3 Accent 1" w:semiHidden="0" w:uiPriority="69" w:unhideWhenUsed="0"/>
-    <w:lsdException w:name="Dark List Accent 1" w:semiHidden="0" w:uiPriority="70" w:unhideWhenUsed="0"/>
-    <w:lsdException w:name="Colorful Shading Accent 1" w:semiHidden="0" w:uiPriority="71" w:unhideWhenUsed="0"/>
-    <w:lsdException w:name="Colorful List Accent 1" w:semiHidden="0" w:uiPriority="72" w:unhideWhenUsed="0"/>
-    <w:lsdException w:name="Colorful Grid Accent 1" w:semiHidden="0" w:uiPriority="73" w:unhideWhenUsed="0"/>
-    <w:lsdException w:name="Light Shading Accent 2" w:semiHidden="0" w:uiPriority="60" w:unhideWhenUsed="0"/>
-    <w:lsdException w:name="Light List Accent 2" w:semiHidden="0" w:uiPriority="61" w:unhideWhenUsed="0"/>
-    <w:lsdException w:name="Light Grid Accent 2" w:semiHidden="0" w:uiPriority="62" w:unhideWhenUsed="0"/>
-    <w:lsdException w:name="Medium Shading 1 Accent 2" w:semiHidden="0" w:uiPriority="63" w:unhideWhenUsed="0"/>
-    <w:lsdException w:name="Medium Shading 2 Accent 2" w:semiHidden="0" w:uiPriority="64" w:unhideWhenUsed="0"/>
-    <w:lsdException w:name="Medium List 1 Accent 2" w:semiHidden="0" w:uiPriority="65" w:unhideWhenUsed="0"/>
-    <w:lsdException w:name="Medium List 2 Accent 2" w:semiHidden="0" w:uiPriority="66" w:unhideWhenUsed="0"/>
-    <w:lsdException w:name="Medium Grid 1 Accent 2" w:semiHidden="0" w:uiPriority="67" w:unhideWhenUsed="0"/>
-    <w:lsdException w:name="Medium Grid 2 Accent 2" w:semiHidden="0" w:uiPriority="68" w:unhideWhenUsed="0"/>
-    <w:lsdException w:name="Medium Grid 3 Accent 2" w:semiHidden="0" w:uiPriority="69" w:unhideWhenUsed="0"/>
-    <w:lsdException w:name="Dark List Accent 2" w:semiHidden="0" w:uiPriority="70" w:unhideWhenUsed="0"/>
-    <w:lsdException w:name="Colorful Shading Accent 2" w:semiHidden="0" w:uiPriority="71" w:unhideWhenUsed="0"/>
-    <w:lsdException w:name="Colorful List Accent 2" w:semiHidden="0" w:uiPriority="72" w:unhideWhenUsed="0"/>
-    <w:lsdException w:name="Colorful Grid Accent 2" w:semiHidden="0" w:uiPriority="73" w:unhideWhenUsed="0"/>
-    <w:lsdException w:name="Light Shading Accent 3" w:semiHidden="0" w:uiPriority="60" w:unhideWhenUsed="0"/>
-    <w:lsdException w:name="Light List Accent 3" w:semiHidden="0" w:uiPriority="61" w:unhideWhenUsed="0"/>
-    <w:lsdException w:name="Light Grid Accent 3" w:semiHidden="0" w:uiPriority="62" w:unhideWhenUsed="0"/>
-    <w:lsdException w:name="Medium Shading 1 Accent 3" w:semiHidden="0" w:uiPriority="63" w:unhideWhenUsed="0"/>
-    <w:lsdException w:name="Medium Shading 2 Accent 3" w:semiHidden="0" w:uiPriority="64" w:unhideWhenUsed="0"/>
-    <w:lsdException w:name="Medium List 1 Accent 3" w:semiHidden="0" w:uiPriority="65" w:unhideWhenUsed="0"/>
-    <w:lsdException w:name="Medium List 2 Accent 3" w:semiHidden="0" w:uiPriority="66" w:unhideWhenUsed="0"/>
-    <w:lsdException w:name="Medium Grid 1 Accent 3" w:semiHidden="0" w:uiPriority="67" w:unhideWhenUsed="0"/>
-    <w:lsdException w:name="Medium Grid 2 Accent 3" w:semiHidden="0" w:uiPriority="68" w:unhideWhenUsed="0"/>
-    <w:lsdException w:name="Medium Grid 3 Accent 3" w:semiHidden="0" w:uiPriority="69" w:unhideWhenUsed="0"/>
-    <w:lsdException w:name="Dark List Accent 3" w:semiHidden="0" w:uiPriority="70" w:unhideWhenUsed="0"/>
-    <w:lsdException w:name="Colorful Shading Accent 3" w:semiHidden="0" w:uiPriority="71" w:unhideWhenUsed="0"/>
-    <w:lsdException w:name="Colorful List Accent 3" w:semiHidden="0" w:uiPriority="72" w:unhideWhenUsed="0"/>
-    <w:lsdException w:name="Colorful Grid Accent 3" w:semiHidden="0" w:uiPriority="73" w:unhideWhenUsed="0"/>
-    <w:lsdException w:name="Light Shading Accent 4" w:semiHidden="0" w:uiPriority="60" w:unhideWhenUsed="0"/>
-    <w:lsdException w:name="Light List Accent 4" w:semiHidden="0" w:uiPriority="61" w:unhideWhenUsed="0"/>
-    <w:lsdException w:name="Light Grid Accent 4" w:semiHidden="0" w:uiPriority="62" w:unhideWhenUsed="0"/>
-    <w:lsdException w:name="Medium Shading 1 Accent 4" w:semiHidden="0" w:uiPriority="63" w:unhideWhenUsed="0"/>
-    <w:lsdException w:name="Medium Shading 2 Accent 4" w:semiHidden="0" w:uiPriority="64" w:unhideWhenUsed="0"/>
-    <w:lsdException w:name="Medium List 1 Accent 4" w:semiHidden="0" w:uiPriority="65" w:unhideWhenUsed="0"/>
-    <w:lsdException w:name="Medium List 2 Accent 4" w:semiHidden="0" w:uiPriority="66" w:unhideWhenUsed="0"/>
-    <w:lsdException w:name="Medium Grid 1 Accent 4" w:semiHidden="0" w:uiPriority="67" w:unhideWhenUsed="0"/>
-    <w:lsdException w:name="Medium Grid 2 Accent 4" w:semiHidden="0" w:uiPriority="68" w:unhideWhenUsed="0"/>
-    <w:lsdException w:name="Medium Grid 3 Accent 4" w:semiHidden="0" w:uiPriority="69" w:unhideWhenUsed="0"/>
-    <w:lsdException w:name="Dark List Accent 4" w:semiHidden="0" w:uiPriority="70" w:unhideWhenUsed="0"/>
-    <w:lsdException w:name="Colorful Shading Accent 4" w:semiHidden="0" w:uiPriority="71" w:unhideWhenUsed="0"/>
-    <w:lsdException w:name="Colorful List Accent 4" w:semiHidden="0" w:uiPriority="72" w:unhideWhenUsed="0"/>
-    <w:lsdException w:name="Colorful Grid Accent 4" w:semiHidden="0" w:uiPriority="73" w:unhideWhenUsed="0"/>
-    <w:lsdException w:name="Light Shading Accent 5" w:semiHidden="0" w:uiPriority="60" w:unhideWhenUsed="0"/>
-    <w:lsdException w:name="Light List Accent 5" w:semiHidden="0" w:uiPriority="61" w:unhideWhenUsed="0"/>
-    <w:lsdException w:name="Light Grid Accent 5" w:semiHidden="0" w:uiPriority="62" w:unhideWhenUsed="0"/>
-    <w:lsdException w:name="Medium Shading 1 Accent 5" w:semiHidden="0" w:uiPriority="63" w:unhideWhenUsed="0"/>
-    <w:lsdException w:name="Medium Shading 2 Accent 5" w:semiHidden="0" w:uiPriority="64" w:unhideWhenUsed="0"/>
-    <w:lsdException w:name="Medium List 1 Accent 5" w:semiHidden="0" w:uiPriority="65" w:unhideWhenUsed="0"/>
-    <w:lsdException w:name="Medium List 2 Accent 5" w:semiHidden="0" w:uiPriority="66" w:unhideWhenUsed="0"/>
-    <w:lsdException w:name="Medium Grid 1 Accent 5" w:semiHidden="0" w:uiPriority="67" w:unhideWhenUsed="0"/>
-    <w:lsdException w:name="Medium Grid 2 Accent 5" w:semiHidden="0" w:uiPriority="68" w:unhideWhenUsed="0"/>
-    <w:lsdException w:name="Medium Grid 3 Accent 5" w:semiHidden="0" w:uiPriority="69" w:unhideWhenUsed="0"/>
-    <w:lsdException w:name="Dark List Accent 5" w:semiHidden="0" w:uiPriority="70" w:unhideWhenUsed="0"/>
-    <w:lsdException w:name="Colorful Shading Accent 5" w:semiHidden="0" w:uiPriority="71" w:unhideWhenUsed="0"/>
-    <w:lsdException w:name="Colorful List Accent 5" w:semiHidden="0" w:uiPriority="72" w:unhideWhenUsed="0"/>
-    <w:lsdException w:name="Colorful Grid Accent 5" w:semiHidden="0" w:uiPriority="73" w:unhideWhenUsed="0"/>
-    <w:lsdException w:name="Light Shading Accent 6" w:semiHidden="0" w:uiPriority="60" w:unhideWhenUsed="0"/>
-    <w:lsdException w:name="Light List Accent 6" w:semiHidden="0" w:uiPriority="61" w:unhideWhenUsed="0"/>
-    <w:lsdException w:name="Light Grid Accent 6" w:semiHidden="0" w:uiPriority="62" w:unhideWhenUsed="0"/>
-    <w:lsdException w:name="Medium Shading 1 Accent 6" w:semiHidden="0" w:uiPriority="63" w:unhideWhenUsed="0"/>
-    <w:lsdException w:name="Medium Shading 2 Accent 6" w:semiHidden="0" w:uiPriority="64" w:unhideWhenUsed="0"/>
-    <w:lsdException w:name="Medium List 1 Accent 6" w:semiHidden="0" w:uiPriority="65" w:unhideWhenUsed="0"/>
-    <w:lsdException w:name="Medium List 2 Accent 6" w:semiHidden="0" w:uiPriority="66" w:unhideWhenUsed="0"/>
-    <w:lsdException w:name="Medium Grid 1 Accent 6" w:semiHidden="0" w:uiPriority="67" w:unhideWhenUsed="0"/>
-    <w:lsdException w:name="Medium Grid 2 Accent 6" w:semiHidden="0" w:uiPriority="68" w:unhideWhenUsed="0"/>
-    <w:lsdException w:name="Medium Grid 3 Accent 6" w:semiHidden="0" w:uiPriority="69" w:unhideWhenUsed="0"/>
-    <w:lsdException w:name="Dark List Accent 6" w:semiHidden="0" w:uiPriority="70" w:unhideWhenUsed="0"/>
-    <w:lsdException w:name="Colorful Shading Accent 6" w:semiHidden="0" w:uiPriority="71" w:unhideWhenUsed="0"/>
-    <w:lsdException w:name="Colorful List Accent 6" w:semiHidden="0" w:uiPriority="72" w:unhideWhenUsed="0"/>
-    <w:lsdException w:name="Colorful Grid Accent 6" w:semiHidden="0" w:uiPriority="73" w:unhideWhenUsed="0"/>
-    <w:lsdException w:name="Subtle Emphasis" w:semiHidden="0" w:uiPriority="19" w:unhideWhenUsed="0" w:qFormat="1"/>
-    <w:lsdException w:name="Intense Emphasis" w:semiHidden="0" w:uiPriority="21" w:unhideWhenUsed="0" w:qFormat="1"/>
-    <w:lsdException w:name="Subtle Reference" w:semiHidden="0" w:uiPriority="31" w:unhideWhenUsed="0" w:qFormat="1"/>
-    <w:lsdException w:name="Intense Reference" w:semiHidden="0" w:uiPriority="32" w:unhideWhenUsed="0" w:qFormat="1"/>
-    <w:lsdException w:name="Book Title" w:semiHidden="0" w:uiPriority="33" w:unhideWhenUsed="0" w:qFormat="1"/>
-    <w:lsdException w:name="Bibliography" w:uiPriority="37"/>
-    <w:lsdException w:name="TOC Heading" w:uiPriority="39" w:qFormat="1"/>
+  <w:latentStyles w:defLockedState="0" w:defUIPriority="99" w:defSemiHidden="0" w:defUnhideWhenUsed="0" w:defQFormat="0" w:count="371">
+    <w:lsdException w:name="Normal" w:uiPriority="0" w:qFormat="1"/>
+    <w:lsdException w:name="heading 1" w:uiPriority="9" w:qFormat="1"/>
+    <w:lsdException w:name="heading 2" w:semiHidden="1" w:uiPriority="9" w:unhideWhenUsed="1" w:qFormat="1"/>
+    <w:lsdException w:name="heading 3" w:semiHidden="1" w:uiPriority="9" w:unhideWhenUsed="1" w:qFormat="1"/>
+    <w:lsdException w:name="heading 4" w:semiHidden="1" w:uiPriority="9" w:unhideWhenUsed="1" w:qFormat="1"/>
+    <w:lsdException w:name="heading 5" w:semiHidden="1" w:uiPriority="9" w:unhideWhenUsed="1" w:qFormat="1"/>
+    <w:lsdException w:name="heading 6" w:semiHidden="1" w:uiPriority="9" w:unhideWhenUsed="1" w:qFormat="1"/>
+    <w:lsdException w:name="heading 7" w:semiHidden="1" w:uiPriority="9" w:unhideWhenUsed="1" w:qFormat="1"/>
+    <w:lsdException w:name="heading 8" w:semiHidden="1" w:uiPriority="9" w:unhideWhenUsed="1" w:qFormat="1"/>
+    <w:lsdException w:name="heading 9" w:semiHidden="1" w:uiPriority="9" w:unhideWhenUsed="1" w:qFormat="1"/>
+    <w:lsdException w:name="index 1" w:semiHidden="1" w:unhideWhenUsed="1"/>
+    <w:lsdException w:name="index 2" w:semiHidden="1" w:unhideWhenUsed="1"/>
+    <w:lsdException w:name="index 3" w:semiHidden="1" w:unhideWhenUsed="1"/>
+    <w:lsdException w:name="index 4" w:semiHidden="1" w:unhideWhenUsed="1"/>
+    <w:lsdException w:name="index 5" w:semiHidden="1" w:unhideWhenUsed="1"/>
+    <w:lsdException w:name="index 6" w:semiHidden="1" w:unhideWhenUsed="1"/>
+    <w:lsdException w:name="index 7" w:semiHidden="1" w:unhideWhenUsed="1"/>
+    <w:lsdException w:name="index 8" w:semiHidden="1" w:unhideWhenUsed="1"/>
+    <w:lsdException w:name="index 9" w:semiHidden="1" w:unhideWhenUsed="1"/>
+    <w:lsdException w:name="toc 1" w:semiHidden="1" w:uiPriority="39" w:unhideWhenUsed="1"/>
+    <w:lsdException w:name="toc 2" w:semiHidden="1" w:uiPriority="39" w:unhideWhenUsed="1"/>
+    <w:lsdException w:name="toc 3" w:semiHidden="1" w:uiPriority="39" w:unhideWhenUsed="1"/>
+    <w:lsdException w:name="toc 4" w:semiHidden="1" w:uiPriority="39" w:unhideWhenUsed="1"/>
+    <w:lsdException w:name="toc 5" w:semiHidden="1" w:uiPriority="39" w:unhideWhenUsed="1"/>
+    <w:lsdException w:name="toc 6" w:semiHidden="1" w:uiPriority="39" w:unhideWhenUsed="1"/>
+    <w:lsdException w:name="toc 7" w:semiHidden="1" w:uiPriority="39" w:unhideWhenUsed="1"/>
+    <w:lsdException w:name="toc 8" w:semiHidden="1" w:uiPriority="39" w:unhideWhenUsed="1"/>
+    <w:lsdException w:name="toc 9" w:semiHidden="1" w:uiPriority="39" w:unhideWhenUsed="1"/>
+    <w:lsdException w:name="Normal Indent" w:semiHidden="1" w:unhideWhenUsed="1"/>
+    <w:lsdException w:name="footnote text" w:semiHidden="1" w:unhideWhenUsed="1"/>
+    <w:lsdException w:name="annotation text" w:semiHidden="1" w:unhideWhenUsed="1"/>
+    <w:lsdException w:name="header" w:semiHidden="1" w:unhideWhenUsed="1"/>
+    <w:lsdException w:name="footer" w:semiHidden="1" w:unhideWhenUsed="1"/>
+    <w:lsdException w:name="index heading" w:semiHidden="1" w:unhideWhenUsed="1"/>
+    <w:lsdException w:name="caption" w:semiHidden="1" w:uiPriority="35" w:unhideWhenUsed="1" w:qFormat="1"/>
+    <w:lsdException w:name="table of figures" w:semiHidden="1" w:unhideWhenUsed="1"/>
+    <w:lsdException w:name="envelope address" w:semiHidden="1" w:unhideWhenUsed="1"/>
+    <w:lsdException w:name="envelope return" w:semiHidden="1" w:unhideWhenUsed="1"/>
+    <w:lsdException w:name="footnote reference" w:semiHidden="1" w:unhideWhenUsed="1"/>
+    <w:lsdException w:name="annotation reference" w:semiHidden="1" w:unhideWhenUsed="1"/>
+    <w:lsdException w:name="line number" w:semiHidden="1" w:unhideWhenUsed="1"/>
+    <w:lsdException w:name="page number" w:semiHidden="1" w:unhideWhenUsed="1"/>
+    <w:lsdException w:name="endnote reference" w:semiHidden="1" w:unhideWhenUsed="1"/>
+    <w:lsdException w:name="endnote text" w:semiHidden="1" w:unhideWhenUsed="1"/>
+    <w:lsdException w:name="table of authorities" w:semiHidden="1" w:unhideWhenUsed="1"/>
+    <w:lsdException w:name="macro" w:semiHidden="1" w:unhideWhenUsed="1"/>
+    <w:lsdException w:name="toa heading" w:semiHidden="1" w:unhideWhenUsed="1"/>
+    <w:lsdException w:name="List" w:semiHidden="1" w:unhideWhenUsed="1"/>
+    <w:lsdException w:name="List Bullet" w:semiHidden="1" w:unhideWhenUsed="1"/>
+    <w:lsdException w:name="List Number" w:semiHidden="1" w:unhideWhenUsed="1"/>
+    <w:lsdException w:name="List 2" w:semiHidden="1" w:unhideWhenUsed="1"/>
+    <w:lsdException w:name="List 3" w:semiHidden="1" w:unhideWhenUsed="1"/>
+    <w:lsdException w:name="List 4" w:semiHidden="1" w:unhideWhenUsed="1"/>
+    <w:lsdException w:name="List 5" w:semiHidden="1" w:unhideWhenUsed="1"/>
+    <w:lsdException w:name="List Bullet 2" w:semiHidden="1" w:unhideWhenUsed="1"/>
+    <w:lsdException w:name="List Bullet 3" w:semiHidden="1" w:unhideWhenUsed="1"/>
+    <w:lsdException w:name="List Bullet 4" w:semiHidden="1" w:unhideWhenUsed="1"/>
+    <w:lsdException w:name="List Bullet 5" w:semiHidden="1" w:unhideWhenUsed="1"/>
+    <w:lsdException w:name="List Number 2" w:semiHidden="1" w:unhideWhenUsed="1"/>
+    <w:lsdException w:name="List Number 3" w:semiHidden="1" w:unhideWhenUsed="1"/>
+    <w:lsdException w:name="List Number 4" w:semiHidden="1" w:unhideWhenUsed="1"/>
+    <w:lsdException w:name="List Number 5" w:semiHidden="1" w:unhideWhenUsed="1"/>
+    <w:lsdException w:name="Title" w:uiPriority="10" w:qFormat="1"/>
+    <w:lsdException w:name="Closing" w:semiHidden="1" w:unhideWhenUsed="1"/>
+    <w:lsdException w:name="Signature" w:semiHidden="1" w:unhideWhenUsed="1"/>
+    <w:lsdException w:name="Default Paragraph Font" w:semiHidden="1" w:uiPriority="1" w:unhideWhenUsed="1"/>
+    <w:lsdException w:name="Body Text" w:semiHidden="1" w:unhideWhenUsed="1"/>
+    <w:lsdException w:name="Body Text Indent" w:semiHidden="1" w:unhideWhenUsed="1"/>
+    <w:lsdException w:name="List Continue" w:semiHidden="1" w:unhideWhenUsed="1"/>
+    <w:lsdException w:name="List Continue 2" w:semiHidden="1" w:unhideWhenUsed="1"/>
+    <w:lsdException w:name="List Continue 3" w:semiHidden="1" w:unhideWhenUsed="1"/>
+    <w:lsdException w:name="List Continue 4" w:semiHidden="1" w:unhideWhenUsed="1"/>
+    <w:lsdException w:name="List Continue 5" w:semiHidden="1" w:unhideWhenUsed="1"/>
+    <w:lsdException w:name="Message Header" w:semiHidden="1" w:unhideWhenUsed="1"/>
+    <w:lsdException w:name="Subtitle" w:uiPriority="11" w:qFormat="1"/>
+    <w:lsdException w:name="Salutation" w:semiHidden="1" w:unhideWhenUsed="1"/>
+    <w:lsdException w:name="Date" w:semiHidden="1" w:unhideWhenUsed="1"/>
+    <w:lsdException w:name="Body Text First Indent" w:semiHidden="1" w:unhideWhenUsed="1"/>
+    <w:lsdException w:name="Body Text First Indent 2" w:semiHidden="1" w:unhideWhenUsed="1"/>
+    <w:lsdException w:name="Note Heading" w:semiHidden="1" w:unhideWhenUsed="1"/>
+    <w:lsdException w:name="Body Text 2" w:semiHidden="1" w:unhideWhenUsed="1"/>
+    <w:lsdException w:name="Body Text 3" w:semiHidden="1" w:unhideWhenUsed="1"/>
+    <w:lsdException w:name="Body Text Indent 2" w:semiHidden="1" w:unhideWhenUsed="1"/>
+    <w:lsdException w:name="Body Text Indent 3" w:semiHidden="1" w:unhideWhenUsed="1"/>
+    <w:lsdException w:name="Block Text" w:semiHidden="1" w:unhideWhenUsed="1"/>
+    <w:lsdException w:name="Hyperlink" w:semiHidden="1" w:unhideWhenUsed="1"/>
+    <w:lsdException w:name="FollowedHyperlink" w:semiHidden="1" w:unhideWhenUsed="1"/>
+    <w:lsdException w:name="Strong" w:uiPriority="22" w:qFormat="1"/>
+    <w:lsdException w:name="Emphasis" w:uiPriority="20" w:qFormat="1"/>
+    <w:lsdException w:name="Document Map" w:semiHidden="1" w:unhideWhenUsed="1"/>
+    <w:lsdException w:name="Plain Text" w:semiHidden="1" w:unhideWhenUsed="1"/>
+    <w:lsdException w:name="E-mail Signature" w:semiHidden="1" w:unhideWhenUsed="1"/>
+    <w:lsdException w:name="HTML Top of Form" w:semiHidden="1" w:unhideWhenUsed="1"/>
+    <w:lsdException w:name="HTML Bottom of Form" w:semiHidden="1" w:unhideWhenUsed="1"/>
+    <w:lsdException w:name="Normal (Web)" w:semiHidden="1" w:unhideWhenUsed="1"/>
+    <w:lsdException w:name="HTML Acronym" w:semiHidden="1" w:unhideWhenUsed="1"/>
+    <w:lsdException w:name="HTML Address" w:semiHidden="1" w:unhideWhenUsed="1"/>
+    <w:lsdException w:name="HTML Cite" w:semiHidden="1" w:unhideWhenUsed="1"/>
+    <w:lsdException w:name="HTML Code" w:semiHidden="1" w:unhideWhenUsed="1"/>
+    <w:lsdException w:name="HTML Definition" w:semiHidden="1" w:unhideWhenUsed="1"/>
+    <w:lsdException w:name="HTML Keyboard" w:semiHidden="1" w:unhideWhenUsed="1"/>
+    <w:lsdException w:name="HTML Preformatted" w:semiHidden="1" w:unhideWhenUsed="1"/>
+    <w:lsdException w:name="HTML Sample" w:semiHidden="1" w:unhideWhenUsed="1"/>
+    <w:lsdException w:name="HTML Typewriter" w:semiHidden="1" w:unhideWhenUsed="1"/>
+    <w:lsdException w:name="HTML Variable" w:semiHidden="1" w:unhideWhenUsed="1"/>
+    <w:lsdException w:name="Normal Table" w:semiHidden="1" w:unhideWhenUsed="1"/>
+    <w:lsdException w:name="annotation subject" w:semiHidden="1" w:unhideWhenUsed="1"/>
+    <w:lsdException w:name="No List" w:semiHidden="1" w:unhideWhenUsed="1"/>
+    <w:lsdException w:name="Outline List 1" w:semiHidden="1" w:unhideWhenUsed="1"/>
+    <w:lsdException w:name="Outline List 2" w:semiHidden="1" w:unhideWhenUsed="1"/>
+    <w:lsdException w:name="Outline List 3" w:semiHidden="1" w:unhideWhenUsed="1"/>
+    <w:lsdException w:name="Table Simple 1" w:semiHidden="1" w:unhideWhenUsed="1"/>
+    <w:lsdException w:name="Table Simple 2" w:semiHidden="1" w:unhideWhenUsed="1"/>
+    <w:lsdException w:name="Table Simple 3" w:semiHidden="1" w:unhideWhenUsed="1"/>
+    <w:lsdException w:name="Table Classic 1" w:semiHidden="1" w:unhideWhenUsed="1"/>
+    <w:lsdException w:name="Table Classic 2" w:semiHidden="1" w:unhideWhenUsed="1"/>
+    <w:lsdException w:name="Table Classic 3" w:semiHidden="1" w:unhideWhenUsed="1"/>
+    <w:lsdException w:name="Table Classic 4" w:semiHidden="1" w:unhideWhenUsed="1"/>
+    <w:lsdException w:name="Table Colorful 1" w:semiHidden="1" w:unhideWhenUsed="1"/>
+    <w:lsdException w:name="Table Colorful 2" w:semiHidden="1" w:unhideWhenUsed="1"/>
+    <w:lsdException w:name="Table Colorful 3" w:semiHidden="1" w:unhideWhenUsed="1"/>
+    <w:lsdException w:name="Table Columns 1" w:semiHidden="1" w:unhideWhenUsed="1"/>
+    <w:lsdException w:name="Table Columns 2" w:semiHidden="1" w:unhideWhenUsed="1"/>
+    <w:lsdException w:name="Table Columns 3" w:semiHidden="1" w:unhideWhenUsed="1"/>
+    <w:lsdException w:name="Table Columns 4" w:semiHidden="1" w:unhideWhenUsed="1"/>
+    <w:lsdException w:name="Table Columns 5" w:semiHidden="1" w:unhideWhenUsed="1"/>
+    <w:lsdException w:name="Table Grid 1" w:semiHidden="1" w:unhideWhenUsed="1"/>
+    <w:lsdException w:name="Table Grid 2" w:semiHidden="1" w:unhideWhenUsed="1"/>
+    <w:lsdException w:name="Table Grid 3" w:semiHidden="1" w:unhideWhenUsed="1"/>
+    <w:lsdException w:name="Table Grid 4" w:semiHidden="1" w:unhideWhenUsed="1"/>
+    <w:lsdException w:name="Table Grid 5" w:semiHidden="1" w:unhideWhenUsed="1"/>
+    <w:lsdException w:name="Table Grid 6" w:semiHidden="1" w:unhideWhenUsed="1"/>
+    <w:lsdException w:name="Table Grid 7" w:semiHidden="1" w:unhideWhenUsed="1"/>
+    <w:lsdException w:name="Table Grid 8" w:semiHidden="1" w:unhideWhenUsed="1"/>
+    <w:lsdException w:name="Table List 1" w:semiHidden="1" w:unhideWhenUsed="1"/>
+    <w:lsdException w:name="Table List 2" w:semiHidden="1" w:unhideWhenUsed="1"/>
+    <w:lsdException w:name="Table List 3" w:semiHidden="1" w:unhideWhenUsed="1"/>
+    <w:lsdException w:name="Table List 4" w:semiHidden="1" w:unhideWhenUsed="1"/>
+    <w:lsdException w:name="Table List 5" w:semiHidden="1" w:unhideWhenUsed="1"/>
+    <w:lsdException w:name="Table List 6" w:semiHidden="1" w:unhideWhenUsed="1"/>
+    <w:lsdException w:name="Table List 7" w:semiHidden="1" w:unhideWhenUsed="1"/>
+    <w:lsdException w:name="Table List 8" w:semiHidden="1" w:unhideWhenUsed="1"/>
+    <w:lsdException w:name="Table 3D effects 1" w:semiHidden="1" w:unhideWhenUsed="1"/>
+    <w:lsdException w:name="Table 3D effects 2" w:semiHidden="1" w:unhideWhenUsed="1"/>
+    <w:lsdException w:name="Table 3D effects 3" w:semiHidden="1" w:unhideWhenUsed="1"/>
+    <w:lsdException w:name="Table Contemporary" w:semiHidden="1" w:unhideWhenUsed="1"/>
+    <w:lsdException w:name="Table Elegant" w:semiHidden="1" w:unhideWhenUsed="1"/>
+    <w:lsdException w:name="Table Professional" w:semiHidden="1" w:unhideWhenUsed="1"/>
+    <w:lsdException w:name="Table Subtle 1" w:semiHidden="1" w:unhideWhenUsed="1"/>
+    <w:lsdException w:name="Table Subtle 2" w:semiHidden="1" w:unhideWhenUsed="1"/>
+    <w:lsdException w:name="Table Web 1" w:semiHidden="1" w:unhideWhenUsed="1"/>
+    <w:lsdException w:name="Table Web 2" w:semiHidden="1" w:unhideWhenUsed="1"/>
+    <w:lsdException w:name="Table Web 3" w:semiHidden="1" w:unhideWhenUsed="1"/>
+    <w:lsdException w:name="Balloon Text" w:semiHidden="1" w:unhideWhenUsed="1"/>
+    <w:lsdException w:name="Table Grid" w:uiPriority="59"/>
+    <w:lsdException w:name="Table Theme" w:semiHidden="1" w:unhideWhenUsed="1"/>
+    <w:lsdException w:name="Placeholder Text" w:semiHidden="1"/>
+    <w:lsdException w:name="No Spacing" w:uiPriority="1" w:qFormat="1"/>
+    <w:lsdException w:name="Light Shading" w:uiPriority="60"/>
+    <w:lsdException w:name="Light List" w:uiPriority="61"/>
+    <w:lsdException w:name="Light Grid" w:uiPriority="62"/>
+    <w:lsdException w:name="Medium Shading 1" w:uiPriority="63"/>
+    <w:lsdException w:name="Medium Shading 2" w:uiPriority="64"/>
+    <w:lsdException w:name="Medium List 1" w:uiPriority="65"/>
+    <w:lsdException w:name="Medium List 2" w:uiPriority="66"/>
+    <w:lsdException w:name="Medium Grid 1" w:uiPriority="67"/>
+    <w:lsdException w:name="Medium Grid 2" w:uiPriority="68"/>
+    <w:lsdException w:name="Medium Grid 3" w:uiPriority="69"/>
+    <w:lsdException w:name="Dark List" w:uiPriority="70"/>
+    <w:lsdException w:name="Colorful Shading" w:uiPriority="71"/>
+    <w:lsdException w:name="Colorful List" w:uiPriority="72"/>
+    <w:lsdException w:name="Colorful Grid" w:uiPriority="73"/>
+    <w:lsdException w:name="Light Shading Accent 1" w:uiPriority="60"/>
+    <w:lsdException w:name="Light List Accent 1" w:uiPriority="61"/>
+    <w:lsdException w:name="Light Grid Accent 1" w:uiPriority="62"/>
+    <w:lsdException w:name="Medium Shading 1 Accent 1" w:uiPriority="63"/>
+    <w:lsdException w:name="Medium Shading 2 Accent 1" w:uiPriority="64"/>
+    <w:lsdException w:name="Medium List 1 Accent 1" w:uiPriority="65"/>
+    <w:lsdException w:name="Revision" w:semiHidden="1"/>
+    <w:lsdException w:name="List Paragraph" w:uiPriority="34" w:qFormat="1"/>
+    <w:lsdException w:name="Quote" w:uiPriority="29" w:qFormat="1"/>
+    <w:lsdException w:name="Intense Quote" w:uiPriority="30" w:qFormat="1"/>
+    <w:lsdException w:name="Medium List 2 Accent 1" w:uiPriority="66"/>
+    <w:lsdException w:name="Medium Grid 1 Accent 1" w:uiPriority="67"/>
+    <w:lsdException w:name="Medium Grid 2 Accent 1" w:uiPriority="68"/>
+    <w:lsdException w:name="Medium Grid 3 Accent 1" w:uiPriority="69"/>
+    <w:lsdException w:name="Dark List Accent 1" w:uiPriority="70"/>
+    <w:lsdException w:name="Colorful Shading Accent 1" w:uiPriority="71"/>
+    <w:lsdException w:name="Colorful List Accent 1" w:uiPriority="72"/>
+    <w:lsdException w:name="Colorful Grid Accent 1" w:uiPriority="73"/>
+    <w:lsdException w:name="Light Shading Accent 2" w:uiPriority="60"/>
+    <w:lsdException w:name="Light List Accent 2" w:uiPriority="61"/>
+    <w:lsdException w:name="Light Grid Accent 2" w:uiPriority="62"/>
+    <w:lsdException w:name="Medium Shading 1 Accent 2" w:uiPriority="63"/>
+    <w:lsdException w:name="Medium Shading 2 Accent 2" w:uiPriority="64"/>
+    <w:lsdException w:name="Medium List 1 Accent 2" w:uiPriority="65"/>
+    <w:lsdException w:name="Medium List 2 Accent 2" w:uiPriority="66"/>
+    <w:lsdException w:name="Medium Grid 1 Accent 2" w:uiPriority="67"/>
+    <w:lsdException w:name="Medium Grid 2 Accent 2" w:uiPriority="68"/>
+    <w:lsdException w:name="Medium Grid 3 Accent 2" w:uiPriority="69"/>
+    <w:lsdException w:name="Dark List Accent 2" w:uiPriority="70"/>
+    <w:lsdException w:name="Colorful Shading Accent 2" w:uiPriority="71"/>
+    <w:lsdException w:name="Colorful List Accent 2" w:uiPriority="72"/>
+    <w:lsdException w:name="Colorful Grid Accent 2" w:uiPriority="73"/>
+    <w:lsdException w:name="Light Shading Accent 3" w:uiPriority="60"/>
+    <w:lsdException w:name="Light List Accent 3" w:uiPriority="61"/>
+    <w:lsdException w:name="Light Grid Accent 3" w:uiPriority="62"/>
+    <w:lsdException w:name="Medium Shading 1 Accent 3" w:uiPriority="63"/>
+    <w:lsdException w:name="Medium Shading 2 Accent 3" w:uiPriority="64"/>
+    <w:lsdException w:name="Medium List 1 Accent 3" w:uiPriority="65"/>
+    <w:lsdException w:name="Medium List 2 Accent 3" w:uiPriority="66"/>
+    <w:lsdException w:name="Medium Grid 1 Accent 3" w:uiPriority="67"/>
+    <w:lsdException w:name="Medium Grid 2 Accent 3" w:uiPriority="68"/>
+    <w:lsdException w:name="Medium Grid 3 Accent 3" w:uiPriority="69"/>
+    <w:lsdException w:name="Dark List Accent 3" w:uiPriority="70"/>
+    <w:lsdException w:name="Colorful Shading Accent 3" w:uiPriority="71"/>
+    <w:lsdException w:name="Colorful List Accent 3" w:uiPriority="72"/>
+    <w:lsdException w:name="Colorful Grid Accent 3" w:uiPriority="73"/>
+    <w:lsdException w:name="Light Shading Accent 4" w:uiPriority="60"/>
+    <w:lsdException w:name="Light List Accent 4" w:uiPriority="61"/>
+    <w:lsdException w:name="Light Grid Accent 4" w:uiPriority="62"/>
+    <w:lsdException w:name="Medium Shading 1 Accent 4" w:uiPriority="63"/>
+    <w:lsdException w:name="Medium Shading 2 Accent 4" w:uiPriority="64"/>
+    <w:lsdException w:name="Medium List 1 Accent 4" w:uiPriority="65"/>
+    <w:lsdException w:name="Medium List 2 Accent 4" w:uiPriority="66"/>
+    <w:lsdException w:name="Medium Grid 1 Accent 4" w:uiPriority="67"/>
+    <w:lsdException w:name="Medium Grid 2 Accent 4" w:uiPriority="68"/>
+    <w:lsdException w:name="Medium Grid 3 Accent 4" w:uiPriority="69"/>
+    <w:lsdException w:name="Dark List Accent 4" w:uiPriority="70"/>
+    <w:lsdException w:name="Colorful Shading Accent 4" w:uiPriority="71"/>
+    <w:lsdException w:name="Colorful List Accent 4" w:uiPriority="72"/>
+    <w:lsdException w:name="Colorful Grid Accent 4" w:uiPriority="73"/>
+    <w:lsdException w:name="Light Shading Accent 5" w:uiPriority="60"/>
+    <w:lsdException w:name="Light List Accent 5" w:uiPriority="61"/>
+    <w:lsdException w:name="Light Grid Accent 5" w:uiPriority="62"/>
+    <w:lsdException w:name="Medium Shading 1 Accent 5" w:uiPriority="63"/>
+    <w:lsdException w:name="Medium Shading 2 Accent 5" w:uiPriority="64"/>
+    <w:lsdException w:name="Medium List 1 Accent 5" w:uiPriority="65"/>
+    <w:lsdException w:name="Medium List 2 Accent 5" w:uiPriority="66"/>
+    <w:lsdException w:name="Medium Grid 1 Accent 5" w:uiPriority="67"/>
+    <w:lsdException w:name="Medium Grid 2 Accent 5" w:uiPriority="68"/>
+    <w:lsdException w:name="Medium Grid 3 Accent 5" w:uiPriority="69"/>
+    <w:lsdException w:name="Dark List Accent 5" w:uiPriority="70"/>
+    <w:lsdException w:name="Colorful Shading Accent 5" w:uiPriority="71"/>
+    <w:lsdException w:name="Colorful List Accent 5" w:uiPriority="72"/>
+    <w:lsdException w:name="Colorful Grid Accent 5" w:uiPriority="73"/>
+    <w:lsdException w:name="Light Shading Accent 6" w:uiPriority="60"/>
+    <w:lsdException w:name="Light List Accent 6" w:uiPriority="61"/>
+    <w:lsdException w:name="Light Grid Accent 6" w:uiPriority="62"/>
+    <w:lsdException w:name="Medium Shading 1 Accent 6" w:uiPriority="63"/>
+    <w:lsdException w:name="Medium Shading 2 Accent 6" w:uiPriority="64"/>
+    <w:lsdException w:name="Medium List 1 Accent 6" w:uiPriority="65"/>
+    <w:lsdException w:name="Medium List 2 Accent 6" w:uiPriority="66"/>
+    <w:lsdException w:name="Medium Grid 1 Accent 6" w:uiPriority="67"/>
+    <w:lsdException w:name="Medium Grid 2 Accent 6" w:uiPriority="68"/>
+    <w:lsdException w:name="Medium Grid 3 Accent 6" w:uiPriority="69"/>
+    <w:lsdException w:name="Dark List Accent 6" w:uiPriority="70"/>
+    <w:lsdException w:name="Colorful Shading Accent 6" w:uiPriority="71"/>
+    <w:lsdException w:name="Colorful List Accent 6" w:uiPriority="72"/>
+    <w:lsdException w:name="Colorful Grid Accent 6" w:uiPriority="73"/>
+    <w:lsdException w:name="Subtle Emphasis" w:uiPriority="19" w:qFormat="1"/>
+    <w:lsdException w:name="Intense Emphasis" w:uiPriority="21" w:qFormat="1"/>
+    <w:lsdException w:name="Subtle Reference" w:uiPriority="31" w:qFormat="1"/>
+    <w:lsdException w:name="Intense Reference" w:uiPriority="32" w:qFormat="1"/>
+    <w:lsdException w:name="Book Title" w:uiPriority="33" w:qFormat="1"/>
+    <w:lsdException w:name="Bibliography" w:semiHidden="1" w:uiPriority="37" w:unhideWhenUsed="1"/>
+    <w:lsdException w:name="TOC Heading" w:semiHidden="1" w:uiPriority="39" w:unhideWhenUsed="1" w:qFormat="1"/>
+    <w:lsdException w:name="Plain Table 1" w:uiPriority="41"/>
+    <w:lsdException w:name="Plain Table 2" w:uiPriority="42"/>
+    <w:lsdException w:name="Plain Table 3" w:uiPriority="43"/>
+    <w:lsdException w:name="Plain Table 4" w:uiPriority="44"/>
+    <w:lsdException w:name="Plain Table 5" w:uiPriority="45"/>
+    <w:lsdException w:name="Grid Table Light" w:uiPriority="40"/>
+    <w:lsdException w:name="Grid Table 1 Light" w:uiPriority="46"/>
+    <w:lsdException w:name="Grid Table 2" w:uiPriority="47"/>
+    <w:lsdException w:name="Grid Table 3" w:uiPriority="48"/>
+    <w:lsdException w:name="Grid Table 4" w:uiPriority="49"/>
+    <w:lsdException w:name="Grid Table 5 Dark" w:uiPriority="50"/>
+    <w:lsdException w:name="Grid Table 6 Colorful" w:uiPriority="51"/>
+    <w:lsdException w:name="Grid Table 7 Colorful" w:uiPriority="52"/>
+    <w:lsdException w:name="Grid Table 1 Light Accent 1" w:uiPriority="46"/>
+    <w:lsdException w:name="Grid Table 2 Accent 1" w:uiPriority="47"/>
+    <w:lsdException w:name="Grid Table 3 Accent 1" w:uiPriority="48"/>
+    <w:lsdException w:name="Grid Table 4 Accent 1" w:uiPriority="49"/>
+    <w:lsdException w:name="Grid Table 5 Dark Accent 1" w:uiPriority="50"/>
+    <w:lsdException w:name="Grid Table 6 Colorful Accent 1" w:uiPriority="51"/>
+    <w:lsdException w:name="Grid Table 7 Colorful Accent 1" w:uiPriority="52"/>
+    <w:lsdException w:name="Grid Table 1 Light Accent 2" w:uiPriority="46"/>
+    <w:lsdException w:name="Grid Table 2 Accent 2" w:uiPriority="47"/>
+    <w:lsdException w:name="Grid Table 3 Accent 2" w:uiPriority="48"/>
+    <w:lsdException w:name="Grid Table 4 Accent 2" w:uiPriority="49"/>
+    <w:lsdException w:name="Grid Table 5 Dark Accent 2" w:uiPriority="50"/>
+    <w:lsdException w:name="Grid Table 6 Colorful Accent 2" w:uiPriority="51"/>
+    <w:lsdException w:name="Grid Table 7 Colorful Accent 2" w:uiPriority="52"/>
+    <w:lsdException w:name="Grid Table 1 Light Accent 3" w:uiPriority="46"/>
+    <w:lsdException w:name="Grid Table 2 Accent 3" w:uiPriority="47"/>
+    <w:lsdException w:name="Grid Table 3 Accent 3" w:uiPriority="48"/>
+    <w:lsdException w:name="Grid Table 4 Accent 3" w:uiPriority="49"/>
+    <w:lsdException w:name="Grid Table 5 Dark Accent 3" w:uiPriority="50"/>
+    <w:lsdException w:name="Grid Table 6 Colorful Accent 3" w:uiPriority="51"/>
+    <w:lsdException w:name="Grid Table 7 Colorful Accent 3" w:uiPriority="52"/>
+    <w:lsdException w:name="Grid Table 1 Light Accent 4" w:uiPriority="46"/>
+    <w:lsdException w:name="Grid Table 2 Accent 4" w:uiPriority="47"/>
+    <w:lsdException w:name="Grid Table 3 Accent 4" w:uiPriority="48"/>
+    <w:lsdException w:name="Grid Table 4 Accent 4" w:uiPriority="49"/>
+    <w:lsdException w:name="Grid Table 5 Dark Accent 4" w:uiPriority="50"/>
+    <w:lsdException w:name="Grid Table 6 Colorful Accent 4" w:uiPriority="51"/>
+    <w:lsdException w:name="Grid Table 7 Colorful Accent 4" w:uiPriority="52"/>
+    <w:lsdException w:name="Grid Table 1 Light Accent 5" w:uiPriority="46"/>
+    <w:lsdException w:name="Grid Table 2 Accent 5" w:uiPriority="47"/>
+    <w:lsdException w:name="Grid Table 3 Accent 5" w:uiPriority="48"/>
+    <w:lsdException w:name="Grid Table 4 Accent 5" w:uiPriority="49"/>
+    <w:lsdException w:name="Grid Table 5 Dark Accent 5" w:uiPriority="50"/>
+    <w:lsdException w:name="Grid Table 6 Colorful Accent 5" w:uiPriority="51"/>
+    <w:lsdException w:name="Grid Table 7 Colorful Accent 5" w:uiPriority="52"/>
+    <w:lsdException w:name="Grid Table 1 Light Accent 6" w:uiPriority="46"/>
+    <w:lsdException w:name="Grid Table 2 Accent 6" w:uiPriority="47"/>
+    <w:lsdException w:name="Grid Table 3 Accent 6" w:uiPriority="48"/>
+    <w:lsdException w:name="Grid Table 4 Accent 6" w:uiPriority="49"/>
+    <w:lsdException w:name="Grid Table 5 Dark Accent 6" w:uiPriority="50"/>
+    <w:lsdException w:name="Grid Table 6 Colorful Accent 6" w:uiPriority="51"/>
+    <w:lsdException w:name="Grid Table 7 Colorful Accent 6" w:uiPriority="52"/>
+    <w:lsdException w:name="List Table 1 Light" w:uiPriority="46"/>
+    <w:lsdException w:name="List Table 2" w:uiPriority="47"/>
+    <w:lsdException w:name="List Table 3" w:uiPriority="48"/>
+    <w:lsdException w:name="List Table 4" w:uiPriority="49"/>
+    <w:lsdException w:name="List Table 5 Dark" w:uiPriority="50"/>
+    <w:lsdException w:name="List Table 6 Colorful" w:uiPriority="51"/>
+    <w:lsdException w:name="List Table 7 Colorful" w:uiPriority="52"/>
+    <w:lsdException w:name="List Table 1 Light Accent 1" w:uiPriority="46"/>
+    <w:lsdException w:name="List Table 2 Accent 1" w:uiPriority="47"/>
+    <w:lsdException w:name="List Table 3 Accent 1" w:uiPriority="48"/>
+    <w:lsdException w:name="List Table 4 Accent 1" w:uiPriority="49"/>
+    <w:lsdException w:name="List Table 5 Dark Accent 1" w:uiPriority="50"/>
+    <w:lsdException w:name="List Table 6 Colorful Accent 1" w:uiPriority="51"/>
+    <w:lsdException w:name="List Table 7 Colorful Accent 1" w:uiPriority="52"/>
+    <w:lsdException w:name="List Table 1 Light Accent 2" w:uiPriority="46"/>
+    <w:lsdException w:name="List Table 2 Accent 2" w:uiPriority="47"/>
+    <w:lsdException w:name="List Table 3 Accent 2" w:uiPriority="48"/>
+    <w:lsdException w:name="List Table 4 Accent 2" w:uiPriority="49"/>
+    <w:lsdException w:name="List Table 5 Dark Accent 2" w:uiPriority="50"/>
+    <w:lsdException w:name="List Table 6 Colorful Accent 2" w:uiPriority="51"/>
+    <w:lsdException w:name="List Table 7 Colorful Accent 2" w:uiPriority="52"/>
+    <w:lsdException w:name="List Table 1 Light Accent 3" w:uiPriority="46"/>
+    <w:lsdException w:name="List Table 2 Accent 3" w:uiPriority="47"/>
+    <w:lsdException w:name="List Table 3 Accent 3" w:uiPriority="48"/>
+    <w:lsdException w:name="List Table 4 Accent 3" w:uiPriority="49"/>
+    <w:lsdException w:name="List Table 5 Dark Accent 3" w:uiPriority="50"/>
+    <w:lsdException w:name="List Table 6 Colorful Accent 3" w:uiPriority="51"/>
+    <w:lsdException w:name="List Table 7 Colorful Accent 3" w:uiPriority="52"/>
+    <w:lsdException w:name="List Table 1 Light Accent 4" w:uiPriority="46"/>
+    <w:lsdException w:name="List Table 2 Accent 4" w:uiPriority="47"/>
+    <w:lsdException w:name="List Table 3 Accent 4" w:uiPriority="48"/>
+    <w:lsdException w:name="List Table 4 Accent 4" w:uiPriority="49"/>
+    <w:lsdException w:name="List Table 5 Dark Accent 4" w:uiPriority="50"/>
+    <w:lsdException w:name="List Table 6 Colorful Accent 4" w:uiPriority="51"/>
+    <w:lsdException w:name="List Table 7 Colorful Accent 4" w:uiPriority="52"/>
+    <w:lsdException w:name="List Table 1 Light Accent 5" w:uiPriority="46"/>
+    <w:lsdException w:name="List Table 2 Accent 5" w:uiPriority="47"/>
+    <w:lsdException w:name="List Table 3 Accent 5" w:uiPriority="48"/>
+    <w:lsdException w:name="List Table 4 Accent 5" w:uiPriority="49"/>
+    <w:lsdException w:name="List Table 5 Dark Accent 5" w:uiPriority="50"/>
+    <w:lsdException w:name="List Table 6 Colorful Accent 5" w:uiPriority="51"/>
+    <w:lsdException w:name="List Table 7 Colorful Accent 5" w:uiPriority="52"/>
+    <w:lsdException w:name="List Table 1 Light Accent 6" w:uiPriority="46"/>
+    <w:lsdException w:name="List Table 2 Accent 6" w:uiPriority="47"/>
+    <w:lsdException w:name="List Table 3 Accent 6" w:uiPriority="48"/>
+    <w:lsdException w:name="List Table 4 Accent 6" w:uiPriority="49"/>
+    <w:lsdException w:name="List Table 5 Dark Accent 6" w:uiPriority="50"/>
+    <w:lsdException w:name="List Table 6 Colorful Accent 6" w:uiPriority="51"/>
+    <w:lsdException w:name="List Table 7 Colorful Accent 6" w:uiPriority="52"/>
   </w:latentStyles>
   <w:style w:type="paragraph" w:default="1" w:styleId="Normal">
     <w:name w:val="Normal"/>
@@ -1407,326 +2635,16 @@
       <w:sz w:val="26"/>
     </w:rPr>
   </w:style>
-</w:styles>
-</file>
-
-<file path=word/stylesWithEffects.xml><?xml version="1.0" encoding="utf-8"?>
-<w:styles xmlns:wpc="http://schemas.microsoft.com/office/word/2010/wordprocessingCanvas" xmlns:mc="http://schemas.openxmlformats.org/markup-compatibility/2006" xmlns:o="urn:schemas-microsoft-com:office:office" xmlns:r="http://schemas.openxmlformats.org/officeDocument/2006/relationships" xmlns:m="http://schemas.openxmlformats.org/officeDocument/2006/math" xmlns:v="urn:schemas-microsoft-com:vml" xmlns:wp14="http://schemas.microsoft.com/office/word/2010/wordprocessingDrawing" xmlns:wp="http://schemas.openxmlformats.org/drawingml/2006/wordprocessingDrawing" xmlns:w10="urn:schemas-microsoft-com:office:word" xmlns:w="http://schemas.openxmlformats.org/wordprocessingml/2006/main" xmlns:w14="http://schemas.microsoft.com/office/word/2010/wordml" xmlns:wpg="http://schemas.microsoft.com/office/word/2010/wordprocessingGroup" xmlns:wpi="http://schemas.microsoft.com/office/word/2010/wordprocessingInk" xmlns:wne="http://schemas.microsoft.com/office/word/2006/wordml" xmlns:wps="http://schemas.microsoft.com/office/word/2010/wordprocessingShape" mc:Ignorable="w14 wp14">
-  <w:docDefaults>
-    <w:rPrDefault>
-      <w:rPr>
-        <w:rFonts w:ascii="Arial" w:eastAsia="Arial" w:hAnsi="Arial" w:cs="Arial"/>
-        <w:color w:val="000000"/>
-        <w:sz w:val="22"/>
-        <w:lang w:val="en-US" w:eastAsia="en-US" w:bidi="ar-SA"/>
-      </w:rPr>
-    </w:rPrDefault>
-    <w:pPrDefault>
-      <w:pPr>
-        <w:spacing w:line="276" w:lineRule="auto"/>
-      </w:pPr>
-    </w:pPrDefault>
-  </w:docDefaults>
-  <w:latentStyles w:defLockedState="0" w:defUIPriority="99" w:defSemiHidden="1" w:defUnhideWhenUsed="1" w:defQFormat="0" w:count="267">
-    <w:lsdException w:name="Normal" w:semiHidden="0" w:uiPriority="0" w:unhideWhenUsed="0" w:qFormat="1"/>
-    <w:lsdException w:name="heading 1" w:semiHidden="0" w:uiPriority="9" w:unhideWhenUsed="0" w:qFormat="1"/>
-    <w:lsdException w:name="heading 2" w:uiPriority="9" w:qFormat="1"/>
-    <w:lsdException w:name="heading 3" w:uiPriority="9" w:qFormat="1"/>
-    <w:lsdException w:name="heading 4" w:uiPriority="9" w:qFormat="1"/>
-    <w:lsdException w:name="heading 5" w:uiPriority="9" w:qFormat="1"/>
-    <w:lsdException w:name="heading 6" w:uiPriority="9" w:qFormat="1"/>
-    <w:lsdException w:name="heading 7" w:uiPriority="9" w:qFormat="1"/>
-    <w:lsdException w:name="heading 8" w:uiPriority="9" w:qFormat="1"/>
-    <w:lsdException w:name="heading 9" w:uiPriority="9" w:qFormat="1"/>
-    <w:lsdException w:name="toc 1" w:uiPriority="39"/>
-    <w:lsdException w:name="toc 2" w:uiPriority="39"/>
-    <w:lsdException w:name="toc 3" w:uiPriority="39"/>
-    <w:lsdException w:name="toc 4" w:uiPriority="39"/>
-    <w:lsdException w:name="toc 5" w:uiPriority="39"/>
-    <w:lsdException w:name="toc 6" w:uiPriority="39"/>
-    <w:lsdException w:name="toc 7" w:uiPriority="39"/>
-    <w:lsdException w:name="toc 8" w:uiPriority="39"/>
-    <w:lsdException w:name="toc 9" w:uiPriority="39"/>
-    <w:lsdException w:name="caption" w:uiPriority="35" w:qFormat="1"/>
-    <w:lsdException w:name="Title" w:semiHidden="0" w:uiPriority="10" w:unhideWhenUsed="0" w:qFormat="1"/>
-    <w:lsdException w:name="Default Paragraph Font" w:uiPriority="1"/>
-    <w:lsdException w:name="Subtitle" w:semiHidden="0" w:uiPriority="11" w:unhideWhenUsed="0" w:qFormat="1"/>
-    <w:lsdException w:name="Strong" w:semiHidden="0" w:uiPriority="22" w:unhideWhenUsed="0" w:qFormat="1"/>
-    <w:lsdException w:name="Emphasis" w:semiHidden="0" w:uiPriority="20" w:unhideWhenUsed="0" w:qFormat="1"/>
-    <w:lsdException w:name="Table Grid" w:semiHidden="0" w:uiPriority="59" w:unhideWhenUsed="0"/>
-    <w:lsdException w:name="Placeholder Text" w:unhideWhenUsed="0"/>
-    <w:lsdException w:name="No Spacing" w:semiHidden="0" w:uiPriority="1" w:unhideWhenUsed="0" w:qFormat="1"/>
-    <w:lsdException w:name="Light Shading" w:semiHidden="0" w:uiPriority="60" w:unhideWhenUsed="0"/>
-    <w:lsdException w:name="Light List" w:semiHidden="0" w:uiPriority="61" w:unhideWhenUsed="0"/>
-    <w:lsdException w:name="Light Grid" w:semiHidden="0" w:uiPriority="62" w:unhideWhenUsed="0"/>
-    <w:lsdException w:name="Medium Shading 1" w:semiHidden="0" w:uiPriority="63" w:unhideWhenUsed="0"/>
-    <w:lsdException w:name="Medium Shading 2" w:semiHidden="0" w:uiPriority="64" w:unhideWhenUsed="0"/>
-    <w:lsdException w:name="Medium List 1" w:semiHidden="0" w:uiPriority="65" w:unhideWhenUsed="0"/>
-    <w:lsdException w:name="Medium List 2" w:semiHidden="0" w:uiPriority="66" w:unhideWhenUsed="0"/>
-    <w:lsdException w:name="Medium Grid 1" w:semiHidden="0" w:uiPriority="67" w:unhideWhenUsed="0"/>
-    <w:lsdException w:name="Medium Grid 2" w:semiHidden="0" w:uiPriority="68" w:unhideWhenUsed="0"/>
-    <w:lsdException w:name="Medium Grid 3" w:semiHidden="0" w:uiPriority="69" w:unhideWhenUsed="0"/>
-    <w:lsdException w:name="Dark List" w:semiHidden="0" w:uiPriority="70" w:unhideWhenUsed="0"/>
-    <w:lsdException w:name="Colorful Shading" w:semiHidden="0" w:uiPriority="71" w:unhideWhenUsed="0"/>
-    <w:lsdException w:name="Colorful List" w:semiHidden="0" w:uiPriority="72" w:unhideWhenUsed="0"/>
-    <w:lsdException w:name="Colorful Grid" w:semiHidden="0" w:uiPriority="73" w:unhideWhenUsed="0"/>
-    <w:lsdException w:name="Light Shading Accent 1" w:semiHidden="0" w:uiPriority="60" w:unhideWhenUsed="0"/>
-    <w:lsdException w:name="Light List Accent 1" w:semiHidden="0" w:uiPriority="61" w:unhideWhenUsed="0"/>
-    <w:lsdException w:name="Light Grid Accent 1" w:semiHidden="0" w:uiPriority="62" w:unhideWhenUsed="0"/>
-    <w:lsdException w:name="Medium Shading 1 Accent 1" w:semiHidden="0" w:uiPriority="63" w:unhideWhenUsed="0"/>
-    <w:lsdException w:name="Medium Shading 2 Accent 1" w:semiHidden="0" w:uiPriority="64" w:unhideWhenUsed="0"/>
-    <w:lsdException w:name="Medium List 1 Accent 1" w:semiHidden="0" w:uiPriority="65" w:unhideWhenUsed="0"/>
-    <w:lsdException w:name="Revision" w:unhideWhenUsed="0"/>
-    <w:lsdException w:name="List Paragraph" w:semiHidden="0" w:uiPriority="34" w:unhideWhenUsed="0" w:qFormat="1"/>
-    <w:lsdException w:name="Quote" w:semiHidden="0" w:uiPriority="29" w:unhideWhenUsed="0" w:qFormat="1"/>
-    <w:lsdException w:name="Intense Quote" w:semiHidden="0" w:uiPriority="30" w:unhideWhenUsed="0" w:qFormat="1"/>
-    <w:lsdException w:name="Medium List 2 Accent 1" w:semiHidden="0" w:uiPriority="66" w:unhideWhenUsed="0"/>
-    <w:lsdException w:name="Medium Grid 1 Accent 1" w:semiHidden="0" w:uiPriority="67" w:unhideWhenUsed="0"/>
-    <w:lsdException w:name="Medium Grid 2 Accent 1" w:semiHidden="0" w:uiPriority="68" w:unhideWhenUsed="0"/>
-    <w:lsdException w:name="Medium Grid 3 Accent 1" w:semiHidden="0" w:uiPriority="69" w:unhideWhenUsed="0"/>
-    <w:lsdException w:name="Dark List Accent 1" w:semiHidden="0" w:uiPriority="70" w:unhideWhenUsed="0"/>
-    <w:lsdException w:name="Colorful Shading Accent 1" w:semiHidden="0" w:uiPriority="71" w:unhideWhenUsed="0"/>
-    <w:lsdException w:name="Colorful List Accent 1" w:semiHidden="0" w:uiPriority="72" w:unhideWhenUsed="0"/>
-    <w:lsdException w:name="Colorful Grid Accent 1" w:semiHidden="0" w:uiPriority="73" w:unhideWhenUsed="0"/>
-    <w:lsdException w:name="Light Shading Accent 2" w:semiHidden="0" w:uiPriority="60" w:unhideWhenUsed="0"/>
-    <w:lsdException w:name="Light List Accent 2" w:semiHidden="0" w:uiPriority="61" w:unhideWhenUsed="0"/>
-    <w:lsdException w:name="Light Grid Accent 2" w:semiHidden="0" w:uiPriority="62" w:unhideWhenUsed="0"/>
-    <w:lsdException w:name="Medium Shading 1 Accent 2" w:semiHidden="0" w:uiPriority="63" w:unhideWhenUsed="0"/>
-    <w:lsdException w:name="Medium Shading 2 Accent 2" w:semiHidden="0" w:uiPriority="64" w:unhideWhenUsed="0"/>
-    <w:lsdException w:name="Medium List 1 Accent 2" w:semiHidden="0" w:uiPriority="65" w:unhideWhenUsed="0"/>
-    <w:lsdException w:name="Medium List 2 Accent 2" w:semiHidden="0" w:uiPriority="66" w:unhideWhenUsed="0"/>
-    <w:lsdException w:name="Medium Grid 1 Accent 2" w:semiHidden="0" w:uiPriority="67" w:unhideWhenUsed="0"/>
-    <w:lsdException w:name="Medium Grid 2 Accent 2" w:semiHidden="0" w:uiPriority="68" w:unhideWhenUsed="0"/>
-    <w:lsdException w:name="Medium Grid 3 Accent 2" w:semiHidden="0" w:uiPriority="69" w:unhideWhenUsed="0"/>
-    <w:lsdException w:name="Dark List Accent 2" w:semiHidden="0" w:uiPriority="70" w:unhideWhenUsed="0"/>
-    <w:lsdException w:name="Colorful Shading Accent 2" w:semiHidden="0" w:uiPriority="71" w:unhideWhenUsed="0"/>
-    <w:lsdException w:name="Colorful List Accent 2" w:semiHidden="0" w:uiPriority="72" w:unhideWhenUsed="0"/>
-    <w:lsdException w:name="Colorful Grid Accent 2" w:semiHidden="0" w:uiPriority="73" w:unhideWhenUsed="0"/>
-    <w:lsdException w:name="Light Shading Accent 3" w:semiHidden="0" w:uiPriority="60" w:unhideWhenUsed="0"/>
-    <w:lsdException w:name="Light List Accent 3" w:semiHidden="0" w:uiPriority="61" w:unhideWhenUsed="0"/>
-    <w:lsdException w:name="Light Grid Accent 3" w:semiHidden="0" w:uiPriority="62" w:unhideWhenUsed="0"/>
-    <w:lsdException w:name="Medium Shading 1 Accent 3" w:semiHidden="0" w:uiPriority="63" w:unhideWhenUsed="0"/>
-    <w:lsdException w:name="Medium Shading 2 Accent 3" w:semiHidden="0" w:uiPriority="64" w:unhideWhenUsed="0"/>
-    <w:lsdException w:name="Medium List 1 Accent 3" w:semiHidden="0" w:uiPriority="65" w:unhideWhenUsed="0"/>
-    <w:lsdException w:name="Medium List 2 Accent 3" w:semiHidden="0" w:uiPriority="66" w:unhideWhenUsed="0"/>
-    <w:lsdException w:name="Medium Grid 1 Accent 3" w:semiHidden="0" w:uiPriority="67" w:unhideWhenUsed="0"/>
-    <w:lsdException w:name="Medium Grid 2 Accent 3" w:semiHidden="0" w:uiPriority="68" w:unhideWhenUsed="0"/>
-    <w:lsdException w:name="Medium Grid 3 Accent 3" w:semiHidden="0" w:uiPriority="69" w:unhideWhenUsed="0"/>
-    <w:lsdException w:name="Dark List Accent 3" w:semiHidden="0" w:uiPriority="70" w:unhideWhenUsed="0"/>
-    <w:lsdException w:name="Colorful Shading Accent 3" w:semiHidden="0" w:uiPriority="71" w:unhideWhenUsed="0"/>
-    <w:lsdException w:name="Colorful List Accent 3" w:semiHidden="0" w:uiPriority="72" w:unhideWhenUsed="0"/>
-    <w:lsdException w:name="Colorful Grid Accent 3" w:semiHidden="0" w:uiPriority="73" w:unhideWhenUsed="0"/>
-    <w:lsdException w:name="Light Shading Accent 4" w:semiHidden="0" w:uiPriority="60" w:unhideWhenUsed="0"/>
-    <w:lsdException w:name="Light List Accent 4" w:semiHidden="0" w:uiPriority="61" w:unhideWhenUsed="0"/>
-    <w:lsdException w:name="Light Grid Accent 4" w:semiHidden="0" w:uiPriority="62" w:unhideWhenUsed="0"/>
-    <w:lsdException w:name="Medium Shading 1 Accent 4" w:semiHidden="0" w:uiPriority="63" w:unhideWhenUsed="0"/>
-    <w:lsdException w:name="Medium Shading 2 Accent 4" w:semiHidden="0" w:uiPriority="64" w:unhideWhenUsed="0"/>
-    <w:lsdException w:name="Medium List 1 Accent 4" w:semiHidden="0" w:uiPriority="65" w:unhideWhenUsed="0"/>
-    <w:lsdException w:name="Medium List 2 Accent 4" w:semiHidden="0" w:uiPriority="66" w:unhideWhenUsed="0"/>
-    <w:lsdException w:name="Medium Grid 1 Accent 4" w:semiHidden="0" w:uiPriority="67" w:unhideWhenUsed="0"/>
-    <w:lsdException w:name="Medium Grid 2 Accent 4" w:semiHidden="0" w:uiPriority="68" w:unhideWhenUsed="0"/>
-    <w:lsdException w:name="Medium Grid 3 Accent 4" w:semiHidden="0" w:uiPriority="69" w:unhideWhenUsed="0"/>
-    <w:lsdException w:name="Dark List Accent 4" w:semiHidden="0" w:uiPriority="70" w:unhideWhenUsed="0"/>
-    <w:lsdException w:name="Colorful Shading Accent 4" w:semiHidden="0" w:uiPriority="71" w:unhideWhenUsed="0"/>
-    <w:lsdException w:name="Colorful List Accent 4" w:semiHidden="0" w:uiPriority="72" w:unhideWhenUsed="0"/>
-    <w:lsdException w:name="Colorful Grid Accent 4" w:semiHidden="0" w:uiPriority="73" w:unhideWhenUsed="0"/>
-    <w:lsdException w:name="Light Shading Accent 5" w:semiHidden="0" w:uiPriority="60" w:unhideWhenUsed="0"/>
-    <w:lsdException w:name="Light List Accent 5" w:semiHidden="0" w:uiPriority="61" w:unhideWhenUsed="0"/>
-    <w:lsdException w:name="Light Grid Accent 5" w:semiHidden="0" w:uiPriority="62" w:unhideWhenUsed="0"/>
-    <w:lsdException w:name="Medium Shading 1 Accent 5" w:semiHidden="0" w:uiPriority="63" w:unhideWhenUsed="0"/>
-    <w:lsdException w:name="Medium Shading 2 Accent 5" w:semiHidden="0" w:uiPriority="64" w:unhideWhenUsed="0"/>
-    <w:lsdException w:name="Medium List 1 Accent 5" w:semiHidden="0" w:uiPriority="65" w:unhideWhenUsed="0"/>
-    <w:lsdException w:name="Medium List 2 Accent 5" w:semiHidden="0" w:uiPriority="66" w:unhideWhenUsed="0"/>
-    <w:lsdException w:name="Medium Grid 1 Accent 5" w:semiHidden="0" w:uiPriority="67" w:unhideWhenUsed="0"/>
-    <w:lsdException w:name="Medium Grid 2 Accent 5" w:semiHidden="0" w:uiPriority="68" w:unhideWhenUsed="0"/>
-    <w:lsdException w:name="Medium Grid 3 Accent 5" w:semiHidden="0" w:uiPriority="69" w:unhideWhenUsed="0"/>
-    <w:lsdException w:name="Dark List Accent 5" w:semiHidden="0" w:uiPriority="70" w:unhideWhenUsed="0"/>
-    <w:lsdException w:name="Colorful Shading Accent 5" w:semiHidden="0" w:uiPriority="71" w:unhideWhenUsed="0"/>
-    <w:lsdException w:name="Colorful List Accent 5" w:semiHidden="0" w:uiPriority="72" w:unhideWhenUsed="0"/>
-    <w:lsdException w:name="Colorful Grid Accent 5" w:semiHidden="0" w:uiPriority="73" w:unhideWhenUsed="0"/>
-    <w:lsdException w:name="Light Shading Accent 6" w:semiHidden="0" w:uiPriority="60" w:unhideWhenUsed="0"/>
-    <w:lsdException w:name="Light List Accent 6" w:semiHidden="0" w:uiPriority="61" w:unhideWhenUsed="0"/>
-    <w:lsdException w:name="Light Grid Accent 6" w:semiHidden="0" w:uiPriority="62" w:unhideWhenUsed="0"/>
-    <w:lsdException w:name="Medium Shading 1 Accent 6" w:semiHidden="0" w:uiPriority="63" w:unhideWhenUsed="0"/>
-    <w:lsdException w:name="Medium Shading 2 Accent 6" w:semiHidden="0" w:uiPriority="64" w:unhideWhenUsed="0"/>
-    <w:lsdException w:name="Medium List 1 Accent 6" w:semiHidden="0" w:uiPriority="65" w:unhideWhenUsed="0"/>
-    <w:lsdException w:name="Medium List 2 Accent 6" w:semiHidden="0" w:uiPriority="66" w:unhideWhenUsed="0"/>
-    <w:lsdException w:name="Medium Grid 1 Accent 6" w:semiHidden="0" w:uiPriority="67" w:unhideWhenUsed="0"/>
-    <w:lsdException w:name="Medium Grid 2 Accent 6" w:semiHidden="0" w:uiPriority="68" w:unhideWhenUsed="0"/>
-    <w:lsdException w:name="Medium Grid 3 Accent 6" w:semiHidden="0" w:uiPriority="69" w:unhideWhenUsed="0"/>
-    <w:lsdException w:name="Dark List Accent 6" w:semiHidden="0" w:uiPriority="70" w:unhideWhenUsed="0"/>
-    <w:lsdException w:name="Colorful Shading Accent 6" w:semiHidden="0" w:uiPriority="71" w:unhideWhenUsed="0"/>
-    <w:lsdException w:name="Colorful List Accent 6" w:semiHidden="0" w:uiPriority="72" w:unhideWhenUsed="0"/>
-    <w:lsdException w:name="Colorful Grid Accent 6" w:semiHidden="0" w:uiPriority="73" w:unhideWhenUsed="0"/>
-    <w:lsdException w:name="Subtle Emphasis" w:semiHidden="0" w:uiPriority="19" w:unhideWhenUsed="0" w:qFormat="1"/>
-    <w:lsdException w:name="Intense Emphasis" w:semiHidden="0" w:uiPriority="21" w:unhideWhenUsed="0" w:qFormat="1"/>
-    <w:lsdException w:name="Subtle Reference" w:semiHidden="0" w:uiPriority="31" w:unhideWhenUsed="0" w:qFormat="1"/>
-    <w:lsdException w:name="Intense Reference" w:semiHidden="0" w:uiPriority="32" w:unhideWhenUsed="0" w:qFormat="1"/>
-    <w:lsdException w:name="Book Title" w:semiHidden="0" w:uiPriority="33" w:unhideWhenUsed="0" w:qFormat="1"/>
-    <w:lsdException w:name="Bibliography" w:uiPriority="37"/>
-    <w:lsdException w:name="TOC Heading" w:uiPriority="39" w:qFormat="1"/>
-  </w:latentStyles>
-  <w:style w:type="paragraph" w:default="1" w:styleId="Normal">
-    <w:name w:val="Normal"/>
-  </w:style>
-  <w:style w:type="paragraph" w:styleId="Heading1">
-    <w:name w:val="heading 1"/>
+  <w:style w:type="paragraph" w:styleId="ListParagraph">
+    <w:name w:val="List Paragraph"/>
     <w:basedOn w:val="Normal"/>
-    <w:next w:val="Normal"/>
+    <w:uiPriority w:val="34"/>
+    <w:qFormat/>
+    <w:rsid w:val="002A22F9"/>
     <w:pPr>
-      <w:keepNext/>
-      <w:keepLines/>
-      <w:spacing w:before="200"/>
-      <w:contextualSpacing/>
-      <w:outlineLvl w:val="0"/>
-    </w:pPr>
-    <w:rPr>
-      <w:rFonts w:ascii="Trebuchet MS" w:eastAsia="Trebuchet MS" w:hAnsi="Trebuchet MS" w:cs="Trebuchet MS"/>
-      <w:sz w:val="32"/>
-    </w:rPr>
-  </w:style>
-  <w:style w:type="paragraph" w:styleId="Heading2">
-    <w:name w:val="heading 2"/>
-    <w:basedOn w:val="Normal"/>
-    <w:next w:val="Normal"/>
-    <w:pPr>
-      <w:keepNext/>
-      <w:keepLines/>
-      <w:spacing w:before="200"/>
-      <w:contextualSpacing/>
-      <w:outlineLvl w:val="1"/>
-    </w:pPr>
-    <w:rPr>
-      <w:rFonts w:ascii="Trebuchet MS" w:eastAsia="Trebuchet MS" w:hAnsi="Trebuchet MS" w:cs="Trebuchet MS"/>
-      <w:b/>
-      <w:sz w:val="26"/>
-    </w:rPr>
-  </w:style>
-  <w:style w:type="paragraph" w:styleId="Heading3">
-    <w:name w:val="heading 3"/>
-    <w:basedOn w:val="Normal"/>
-    <w:next w:val="Normal"/>
-    <w:pPr>
-      <w:keepNext/>
-      <w:keepLines/>
-      <w:spacing w:before="160"/>
-      <w:contextualSpacing/>
-      <w:outlineLvl w:val="2"/>
-    </w:pPr>
-    <w:rPr>
-      <w:rFonts w:ascii="Trebuchet MS" w:eastAsia="Trebuchet MS" w:hAnsi="Trebuchet MS" w:cs="Trebuchet MS"/>
-      <w:b/>
-      <w:color w:val="666666"/>
-      <w:sz w:val="24"/>
-    </w:rPr>
-  </w:style>
-  <w:style w:type="paragraph" w:styleId="Heading4">
-    <w:name w:val="heading 4"/>
-    <w:basedOn w:val="Normal"/>
-    <w:next w:val="Normal"/>
-    <w:pPr>
-      <w:keepNext/>
-      <w:keepLines/>
-      <w:spacing w:before="160"/>
-      <w:contextualSpacing/>
-      <w:outlineLvl w:val="3"/>
-    </w:pPr>
-    <w:rPr>
-      <w:rFonts w:ascii="Trebuchet MS" w:eastAsia="Trebuchet MS" w:hAnsi="Trebuchet MS" w:cs="Trebuchet MS"/>
-      <w:color w:val="666666"/>
-      <w:u w:val="single"/>
-    </w:rPr>
-  </w:style>
-  <w:style w:type="paragraph" w:styleId="Heading5">
-    <w:name w:val="heading 5"/>
-    <w:basedOn w:val="Normal"/>
-    <w:next w:val="Normal"/>
-    <w:pPr>
-      <w:keepNext/>
-      <w:keepLines/>
-      <w:spacing w:before="160"/>
-      <w:contextualSpacing/>
-      <w:outlineLvl w:val="4"/>
-    </w:pPr>
-    <w:rPr>
-      <w:rFonts w:ascii="Trebuchet MS" w:eastAsia="Trebuchet MS" w:hAnsi="Trebuchet MS" w:cs="Trebuchet MS"/>
-      <w:color w:val="666666"/>
-    </w:rPr>
-  </w:style>
-  <w:style w:type="paragraph" w:styleId="Heading6">
-    <w:name w:val="heading 6"/>
-    <w:basedOn w:val="Normal"/>
-    <w:next w:val="Normal"/>
-    <w:pPr>
-      <w:keepNext/>
-      <w:keepLines/>
-      <w:spacing w:before="160"/>
-      <w:contextualSpacing/>
-      <w:outlineLvl w:val="5"/>
-    </w:pPr>
-    <w:rPr>
-      <w:rFonts w:ascii="Trebuchet MS" w:eastAsia="Trebuchet MS" w:hAnsi="Trebuchet MS" w:cs="Trebuchet MS"/>
-      <w:i/>
-      <w:color w:val="666666"/>
-    </w:rPr>
-  </w:style>
-  <w:style w:type="character" w:default="1" w:styleId="DefaultParagraphFont">
-    <w:name w:val="Default Paragraph Font"/>
-    <w:uiPriority w:val="1"/>
-    <w:semiHidden/>
-    <w:unhideWhenUsed/>
-  </w:style>
-  <w:style w:type="table" w:default="1" w:styleId="TableNormal">
-    <w:name w:val="Normal Table"/>
-    <w:uiPriority w:val="99"/>
-    <w:semiHidden/>
-    <w:unhideWhenUsed/>
-    <w:tblPr>
-      <w:tblInd w:w="0" w:type="dxa"/>
-      <w:tblCellMar>
-        <w:top w:w="0" w:type="dxa"/>
-        <w:left w:w="108" w:type="dxa"/>
-        <w:bottom w:w="0" w:type="dxa"/>
-        <w:right w:w="108" w:type="dxa"/>
-      </w:tblCellMar>
-    </w:tblPr>
-  </w:style>
-  <w:style w:type="numbering" w:default="1" w:styleId="NoList">
-    <w:name w:val="No List"/>
-    <w:uiPriority w:val="99"/>
-    <w:semiHidden/>
-    <w:unhideWhenUsed/>
-  </w:style>
-  <w:style w:type="paragraph" w:styleId="Title">
-    <w:name w:val="Title"/>
-    <w:basedOn w:val="Normal"/>
-    <w:next w:val="Normal"/>
-    <w:pPr>
-      <w:keepNext/>
-      <w:keepLines/>
+      <w:ind w:left="720"/>
       <w:contextualSpacing/>
     </w:pPr>
-    <w:rPr>
-      <w:rFonts w:ascii="Trebuchet MS" w:eastAsia="Trebuchet MS" w:hAnsi="Trebuchet MS" w:cs="Trebuchet MS"/>
-      <w:sz w:val="42"/>
-    </w:rPr>
-  </w:style>
-  <w:style w:type="paragraph" w:styleId="Subtitle">
-    <w:name w:val="Subtitle"/>
-    <w:basedOn w:val="Normal"/>
-    <w:next w:val="Normal"/>
-    <w:pPr>
-      <w:keepNext/>
-      <w:keepLines/>
-      <w:spacing w:after="200"/>
-      <w:contextualSpacing/>
-    </w:pPr>
-    <w:rPr>
-      <w:rFonts w:ascii="Trebuchet MS" w:eastAsia="Trebuchet MS" w:hAnsi="Trebuchet MS" w:cs="Trebuchet MS"/>
-      <w:i/>
-      <w:color w:val="666666"/>
-      <w:sz w:val="26"/>
-    </w:rPr>
   </w:style>
 </w:styles>
 </file>

</xml_diff>